<commit_message>
Document and HTML Build
</commit_message>
<xml_diff>
--- a/docs/units/3_unit/02_lesson/lab.docx
+++ b/docs/units/3_unit/02_lesson/lab.docx
@@ -1,6 +1,6 @@
 
 <file path=word/document.xml><?xml version="1.0" encoding="utf-8"?>
-<w:document xmlns:wpc="http://schemas.microsoft.com/office/word/2010/wordprocessingCanvas" xmlns:cx="http://schemas.microsoft.com/office/drawing/2014/chartex" xmlns:cx1="http://schemas.microsoft.com/office/drawing/2015/9/8/chartex" xmlns:cx2="http://schemas.microsoft.com/office/drawing/2015/10/21/chartex" xmlns:cx3="http://schemas.microsoft.com/office/drawing/2016/5/9/chartex" xmlns:cx4="http://schemas.microsoft.com/office/drawing/2016/5/10/chartex" xmlns:cx5="http://schemas.microsoft.com/office/drawing/2016/5/11/chartex" xmlns:cx6="http://schemas.microsoft.com/office/drawing/2016/5/12/chartex" xmlns:cx7="http://schemas.microsoft.com/office/drawing/2016/5/13/chartex" xmlns:cx8="http://schemas.microsoft.com/office/drawing/2016/5/14/chartex" xmlns:mc="http://schemas.openxmlformats.org/markup-compatibility/2006" xmlns:aink="http://schemas.microsoft.com/office/drawing/2016/ink" xmlns:am3d="http://schemas.microsoft.com/office/drawing/2017/model3d" xmlns:o="urn:schemas-microsoft-com:office:office" xmlns:r="http://schemas.openxmlformats.org/officeDocument/2006/relationships" xmlns:m="http://schemas.openxmlformats.org/officeDocument/2006/math" xmlns:v="urn:schemas-microsoft-com:vml" xmlns:wp14="http://schemas.microsoft.com/office/word/2010/wordprocessingDrawing" xmlns:wp="http://schemas.openxmlformats.org/drawingml/2006/wordprocessingDrawing" xmlns:w10="urn:schemas-microsoft-com:office:word" xmlns:w="http://schemas.openxmlformats.org/wordprocessingml/2006/main" xmlns:w14="http://schemas.microsoft.com/office/word/2010/wordml" xmlns:w15="http://schemas.microsoft.com/office/word/2012/wordml" xmlns:w16cex="http://schemas.microsoft.com/office/word/2018/wordml/cex" xmlns:w16cid="http://schemas.microsoft.com/office/word/2016/wordml/cid" xmlns:w16="http://schemas.microsoft.com/office/word/2018/wordml" xmlns:w16se="http://schemas.microsoft.com/office/word/2015/wordml/symex" xmlns:wpg="http://schemas.microsoft.com/office/word/2010/wordprocessingGroup" xmlns:wpi="http://schemas.microsoft.com/office/word/2010/wordprocessingInk" xmlns:wne="http://schemas.microsoft.com/office/word/2006/wordml" xmlns:wps="http://schemas.microsoft.com/office/word/2010/wordprocessingShape" mc:Ignorable="w14 w15 w16se w16cid w16 w16cex wp14">
+<w:document xmlns:wpc="http://schemas.microsoft.com/office/word/2010/wordprocessingCanvas" xmlns:cx="http://schemas.microsoft.com/office/drawing/2014/chartex" xmlns:cx1="http://schemas.microsoft.com/office/drawing/2015/9/8/chartex" xmlns:cx2="http://schemas.microsoft.com/office/drawing/2015/10/21/chartex" xmlns:cx3="http://schemas.microsoft.com/office/drawing/2016/5/9/chartex" xmlns:cx4="http://schemas.microsoft.com/office/drawing/2016/5/10/chartex" xmlns:cx5="http://schemas.microsoft.com/office/drawing/2016/5/11/chartex" xmlns:cx6="http://schemas.microsoft.com/office/drawing/2016/5/12/chartex" xmlns:cx7="http://schemas.microsoft.com/office/drawing/2016/5/13/chartex" xmlns:cx8="http://schemas.microsoft.com/office/drawing/2016/5/14/chartex" xmlns:mc="http://schemas.openxmlformats.org/markup-compatibility/2006" xmlns:aink="http://schemas.microsoft.com/office/drawing/2016/ink" xmlns:am3d="http://schemas.microsoft.com/office/drawing/2017/model3d" xmlns:o="urn:schemas-microsoft-com:office:office" xmlns:r="http://schemas.openxmlformats.org/officeDocument/2006/relationships" xmlns:m="http://schemas.openxmlformats.org/officeDocument/2006/math" xmlns:v="urn:schemas-microsoft-com:vml" xmlns:wp14="http://schemas.microsoft.com/office/word/2010/wordprocessingDrawing" xmlns:wp="http://schemas.openxmlformats.org/drawingml/2006/wordprocessingDrawing" xmlns:w10="urn:schemas-microsoft-com:office:word" xmlns:w="http://schemas.openxmlformats.org/wordprocessingml/2006/main" xmlns:w14="http://schemas.microsoft.com/office/word/2010/wordml" xmlns:w15="http://schemas.microsoft.com/office/word/2012/wordml" xmlns:w16cex="http://schemas.microsoft.com/office/word/2018/wordml/cex" xmlns:w16cid="http://schemas.microsoft.com/office/word/2016/wordml/cid" xmlns:w16="http://schemas.microsoft.com/office/word/2018/wordml" xmlns:w16sdtdh="http://schemas.microsoft.com/office/word/2020/wordml/sdtdatahash" xmlns:w16se="http://schemas.microsoft.com/office/word/2015/wordml/symex" xmlns:wpg="http://schemas.microsoft.com/office/word/2010/wordprocessingGroup" xmlns:wpi="http://schemas.microsoft.com/office/word/2010/wordprocessingInk" xmlns:wne="http://schemas.microsoft.com/office/word/2006/wordml" xmlns:wps="http://schemas.microsoft.com/office/word/2010/wordprocessingShape" mc:Ignorable="w14 w15 w16se w16cid w16 w16cex w16sdtdh wp14">
   <w:body>
     <w:p>
       <w:pPr>
@@ -81,7 +81,7 @@
         <w:rPr>
           <w:rStyle w:val="CommentTok"/>
         </w:rPr>
-        <w:t># Arguments: name, string</w:t>
+        <w:t># Input: name, string</w:t>
       </w:r>
       <w:r>
         <w:br/>
@@ -96,7 +96,7 @@
         <w:rPr>
           <w:rStyle w:val="CommentTok"/>
         </w:rPr>
-        <w:t># Returns: none</w:t>
+        <w:t># Output: none</w:t>
       </w:r>
       <w:r>
         <w:br/>
@@ -105,7 +105,13 @@
         <w:rPr>
           <w:rStyle w:val="NormalTok"/>
         </w:rPr>
-        <w:t xml:space="preserve">   </w:t>
+        <w:t xml:space="preserve">    </w:t>
+      </w:r>
+      <w:r>
+        <w:rPr>
+          <w:rStyle w:val="KeywordTok"/>
+        </w:rPr>
+        <w:t>def</w:t>
       </w:r>
       <w:r>
         <w:rPr>
@@ -115,15 +121,9 @@
       </w:r>
       <w:r>
         <w:rPr>
-          <w:rStyle w:val="KeywordTok"/>
-        </w:rPr>
-        <w:t>def</w:t>
-      </w:r>
-      <w:r>
-        <w:rPr>
           <w:rStyle w:val="NormalTok"/>
         </w:rPr>
-        <w:t xml:space="preserve"> birthday_song(name):</w:t>
+        <w:t>birthday_song(name):</w:t>
       </w:r>
       <w:r>
         <w:br/>
@@ -154,462 +154,468 @@
     <w:p>
       <w:pPr>
         <w:pStyle w:val="Compact"/>
-        <w:numPr>
-          <w:ilvl w:val="0"/>
-          <w:numId w:val="2"/>
-        </w:numPr>
-      </w:pPr>
-      <w:r>
-        <w:t>Create a function that randomly picks 5 cards from a deck</w:t>
-      </w:r>
-    </w:p>
-    <w:p>
-      <w:pPr>
-        <w:pStyle w:val="Compact"/>
-        <w:numPr>
-          <w:ilvl w:val="0"/>
-          <w:numId w:val="2"/>
-        </w:numPr>
-      </w:pPr>
-      <w:r>
-        <w:t>The cards can repeat</w:t>
-      </w:r>
-    </w:p>
-    <w:p>
-      <w:pPr>
-        <w:pStyle w:val="FirstParagraph"/>
-      </w:pPr>
-      <w:r>
-        <w:t>Write out the contract for this function.</w:t>
-      </w:r>
-    </w:p>
-    <w:p>
-      <w:pPr>
-        <w:pStyle w:val="SourceCode"/>
-      </w:pPr>
-      <w:r>
-        <w:rPr>
-          <w:rStyle w:val="NormalTok"/>
-        </w:rPr>
-        <w:t xml:space="preserve">    </w:t>
-      </w:r>
-      <w:r>
-        <w:rPr>
-          <w:rStyle w:val="NormalTok"/>
-          <w:sz w:val="20"/>
-          <w:szCs w:val="22"/>
-        </w:rPr>
-        <w:t xml:space="preserve">numbers </w:t>
-      </w:r>
-      <w:r>
-        <w:rPr>
-          <w:rStyle w:val="OperatorTok"/>
-          <w:sz w:val="20"/>
-          <w:szCs w:val="22"/>
-        </w:rPr>
-        <w:t>=</w:t>
-      </w:r>
-      <w:r>
-        <w:rPr>
-          <w:rStyle w:val="NormalTok"/>
-          <w:sz w:val="20"/>
-          <w:szCs w:val="22"/>
-        </w:rPr>
-        <w:t xml:space="preserve"> [</w:t>
-      </w:r>
-      <w:r>
-        <w:rPr>
-          <w:rStyle w:val="StringTok"/>
-          <w:sz w:val="20"/>
-          <w:szCs w:val="22"/>
-        </w:rPr>
-        <w:t>'A'</w:t>
-      </w:r>
-      <w:r>
-        <w:rPr>
-          <w:rStyle w:val="NormalTok"/>
-          <w:sz w:val="20"/>
-          <w:szCs w:val="22"/>
-        </w:rPr>
-        <w:t xml:space="preserve">, </w:t>
-      </w:r>
-      <w:r>
-        <w:rPr>
-          <w:rStyle w:val="StringTok"/>
-          <w:sz w:val="20"/>
-          <w:szCs w:val="22"/>
-        </w:rPr>
-        <w:t>'2'</w:t>
-      </w:r>
-      <w:r>
-        <w:rPr>
-          <w:rStyle w:val="NormalTok"/>
-          <w:sz w:val="20"/>
-          <w:szCs w:val="22"/>
-        </w:rPr>
-        <w:t xml:space="preserve">, </w:t>
-      </w:r>
-      <w:r>
-        <w:rPr>
-          <w:rStyle w:val="StringTok"/>
-          <w:sz w:val="20"/>
-          <w:szCs w:val="22"/>
-        </w:rPr>
-        <w:t>'3'</w:t>
-      </w:r>
-      <w:r>
-        <w:rPr>
-          <w:rStyle w:val="NormalTok"/>
-          <w:sz w:val="20"/>
-          <w:szCs w:val="22"/>
-        </w:rPr>
-        <w:t xml:space="preserve">, </w:t>
-      </w:r>
-      <w:r>
-        <w:rPr>
-          <w:rStyle w:val="StringTok"/>
-          <w:sz w:val="20"/>
-          <w:szCs w:val="22"/>
-        </w:rPr>
-        <w:t>'4'</w:t>
-      </w:r>
-      <w:r>
-        <w:rPr>
-          <w:rStyle w:val="NormalTok"/>
-          <w:sz w:val="20"/>
-          <w:szCs w:val="22"/>
-        </w:rPr>
-        <w:t xml:space="preserve">, </w:t>
-      </w:r>
-      <w:r>
-        <w:rPr>
-          <w:rStyle w:val="StringTok"/>
-          <w:sz w:val="20"/>
-          <w:szCs w:val="22"/>
-        </w:rPr>
-        <w:t>'5'</w:t>
-      </w:r>
-      <w:r>
-        <w:rPr>
-          <w:rStyle w:val="NormalTok"/>
-          <w:sz w:val="20"/>
-          <w:szCs w:val="22"/>
-        </w:rPr>
-        <w:t xml:space="preserve">, </w:t>
-      </w:r>
-      <w:r>
-        <w:rPr>
-          <w:rStyle w:val="StringTok"/>
-          <w:sz w:val="20"/>
-          <w:szCs w:val="22"/>
-        </w:rPr>
-        <w:t>'6'</w:t>
-      </w:r>
-      <w:r>
-        <w:rPr>
-          <w:rStyle w:val="NormalTok"/>
-          <w:sz w:val="20"/>
-          <w:szCs w:val="22"/>
-        </w:rPr>
-        <w:t xml:space="preserve">, </w:t>
-      </w:r>
-      <w:r>
-        <w:rPr>
-          <w:rStyle w:val="StringTok"/>
-          <w:sz w:val="20"/>
-          <w:szCs w:val="22"/>
-        </w:rPr>
-        <w:t>'7'</w:t>
-      </w:r>
-      <w:r>
-        <w:rPr>
-          <w:rStyle w:val="NormalTok"/>
-          <w:sz w:val="20"/>
-          <w:szCs w:val="22"/>
-        </w:rPr>
-        <w:t xml:space="preserve">, </w:t>
-      </w:r>
-      <w:r>
-        <w:rPr>
-          <w:rStyle w:val="StringTok"/>
-          <w:sz w:val="20"/>
-          <w:szCs w:val="22"/>
-        </w:rPr>
-        <w:t>'8'</w:t>
-      </w:r>
-      <w:r>
-        <w:rPr>
-          <w:rStyle w:val="NormalTok"/>
-          <w:sz w:val="20"/>
-          <w:szCs w:val="22"/>
-        </w:rPr>
-        <w:t xml:space="preserve">, </w:t>
-      </w:r>
-      <w:r>
-        <w:rPr>
-          <w:rStyle w:val="StringTok"/>
-          <w:sz w:val="20"/>
-          <w:szCs w:val="22"/>
-        </w:rPr>
-        <w:t>'9'</w:t>
-      </w:r>
-      <w:r>
-        <w:rPr>
-          <w:rStyle w:val="NormalTok"/>
-          <w:sz w:val="20"/>
-          <w:szCs w:val="22"/>
-        </w:rPr>
-        <w:t xml:space="preserve">, </w:t>
-      </w:r>
-      <w:r>
-        <w:rPr>
-          <w:rStyle w:val="StringTok"/>
-          <w:sz w:val="20"/>
-          <w:szCs w:val="22"/>
-        </w:rPr>
-        <w:t>'10'</w:t>
-      </w:r>
-      <w:r>
-        <w:rPr>
-          <w:rStyle w:val="NormalTok"/>
-          <w:sz w:val="20"/>
-          <w:szCs w:val="22"/>
-        </w:rPr>
-        <w:t xml:space="preserve">, </w:t>
-      </w:r>
-      <w:r>
-        <w:rPr>
-          <w:rStyle w:val="StringTok"/>
-          <w:sz w:val="20"/>
-          <w:szCs w:val="22"/>
-        </w:rPr>
-        <w:t>'J'</w:t>
-      </w:r>
-      <w:r>
-        <w:rPr>
-          <w:rStyle w:val="NormalTok"/>
-          <w:sz w:val="20"/>
-          <w:szCs w:val="22"/>
-        </w:rPr>
-        <w:t xml:space="preserve">, </w:t>
-      </w:r>
-      <w:r>
-        <w:rPr>
-          <w:rStyle w:val="StringTok"/>
-          <w:sz w:val="20"/>
-          <w:szCs w:val="22"/>
-        </w:rPr>
-        <w:t>'Q'</w:t>
-      </w:r>
-      <w:r>
-        <w:rPr>
-          <w:rStyle w:val="NormalTok"/>
-          <w:sz w:val="20"/>
-          <w:szCs w:val="22"/>
-        </w:rPr>
-        <w:t xml:space="preserve">, </w:t>
-      </w:r>
-      <w:r>
-        <w:rPr>
-          <w:rStyle w:val="StringTok"/>
-          <w:sz w:val="20"/>
-          <w:szCs w:val="22"/>
-        </w:rPr>
-        <w:t>'K'</w:t>
-      </w:r>
-      <w:r>
-        <w:rPr>
-          <w:rStyle w:val="NormalTok"/>
-          <w:sz w:val="20"/>
-          <w:szCs w:val="22"/>
-        </w:rPr>
-        <w:t>]</w:t>
-      </w:r>
-      <w:r>
-        <w:rPr>
-          <w:sz w:val="22"/>
-          <w:szCs w:val="22"/>
-        </w:rPr>
-        <w:br/>
-      </w:r>
-      <w:r>
-        <w:rPr>
-          <w:rStyle w:val="NormalTok"/>
-          <w:sz w:val="20"/>
-          <w:szCs w:val="22"/>
-        </w:rPr>
-        <w:t xml:space="preserve">    suits </w:t>
-      </w:r>
-      <w:r>
-        <w:rPr>
-          <w:rStyle w:val="OperatorTok"/>
-          <w:sz w:val="20"/>
-          <w:szCs w:val="22"/>
-        </w:rPr>
-        <w:t>=</w:t>
-      </w:r>
-      <w:r>
-        <w:rPr>
-          <w:rStyle w:val="NormalTok"/>
-          <w:sz w:val="20"/>
-          <w:szCs w:val="22"/>
-        </w:rPr>
-        <w:t xml:space="preserve"> [</w:t>
-      </w:r>
-      <w:r>
-        <w:rPr>
-          <w:rStyle w:val="StringTok"/>
-          <w:sz w:val="20"/>
-          <w:szCs w:val="22"/>
-        </w:rPr>
-        <w:t>'Spades'</w:t>
-      </w:r>
-      <w:r>
-        <w:rPr>
-          <w:rStyle w:val="NormalTok"/>
-          <w:sz w:val="20"/>
-          <w:szCs w:val="22"/>
-        </w:rPr>
-        <w:t xml:space="preserve">, </w:t>
-      </w:r>
-      <w:r>
-        <w:rPr>
-          <w:rStyle w:val="StringTok"/>
-          <w:sz w:val="20"/>
-          <w:szCs w:val="22"/>
-        </w:rPr>
-        <w:t>'Clubs'</w:t>
-      </w:r>
-      <w:r>
-        <w:rPr>
-          <w:rStyle w:val="NormalTok"/>
-          <w:sz w:val="20"/>
-          <w:szCs w:val="22"/>
-        </w:rPr>
-        <w:t xml:space="preserve">, </w:t>
-      </w:r>
-      <w:r>
-        <w:rPr>
-          <w:rStyle w:val="StringTok"/>
-          <w:sz w:val="20"/>
-          <w:szCs w:val="22"/>
-        </w:rPr>
-        <w:t>'Diamonds'</w:t>
-      </w:r>
-      <w:r>
-        <w:rPr>
-          <w:rStyle w:val="NormalTok"/>
-          <w:sz w:val="20"/>
-          <w:szCs w:val="22"/>
-        </w:rPr>
-        <w:t xml:space="preserve">, </w:t>
-      </w:r>
-      <w:r>
-        <w:rPr>
-          <w:rStyle w:val="StringTok"/>
-          <w:sz w:val="20"/>
-          <w:szCs w:val="22"/>
-        </w:rPr>
-        <w:t>'Hearts'</w:t>
-      </w:r>
-      <w:r>
-        <w:rPr>
-          <w:rStyle w:val="NormalTok"/>
-          <w:sz w:val="20"/>
-          <w:szCs w:val="22"/>
-        </w:rPr>
-        <w:t>]</w:t>
-      </w:r>
-    </w:p>
-    <w:p>
-      <w:pPr>
-        <w:pStyle w:val="Heading3"/>
-      </w:pPr>
-      <w:bookmarkStart w:id="3" w:name="bonus"/>
-      <w:r>
-        <w:t>Bonus</w:t>
-      </w:r>
-    </w:p>
-    <w:p>
-      <w:pPr>
         <w:numPr>
           <w:ilvl w:val="0"/>
           <w:numId w:val="3"/>
         </w:numPr>
       </w:pPr>
       <w:r>
-        <w:t xml:space="preserve">Practice passing in lists as arguments to a function. E.g., pass in </w:t>
-      </w:r>
-      <w:r>
-        <w:rPr>
-          <w:rStyle w:val="VerbatimChar"/>
-        </w:rPr>
-        <w:t>numbers</w:t>
-      </w:r>
-      <w:r>
-        <w:t xml:space="preserve"> and </w:t>
-      </w:r>
-      <w:r>
-        <w:rPr>
-          <w:rStyle w:val="VerbatimChar"/>
-        </w:rPr>
-        <w:t>suits</w:t>
-      </w:r>
-      <w:r>
-        <w:t xml:space="preserve"> lists to a modified </w:t>
-      </w:r>
-      <w:r>
-        <w:rPr>
-          <w:rStyle w:val="VerbatimChar"/>
-        </w:rPr>
-        <w:t>pick_5_cards()</w:t>
-      </w:r>
-      <w:r>
-        <w:t xml:space="preserve"> function. Modify the code to use those passed-in lists to </w:t>
-      </w:r>
-      <w:r>
-        <w:t>make the card selections.</w:t>
+        <w:t>Create a function that randomly picks 5 cards from a deck</w:t>
       </w:r>
     </w:p>
     <w:p>
       <w:pPr>
+        <w:pStyle w:val="Compact"/>
         <w:numPr>
           <w:ilvl w:val="0"/>
           <w:numId w:val="3"/>
         </w:numPr>
       </w:pPr>
       <w:r>
-        <w:t>What is different about passing in lists as arguments?</w:t>
+        <w:t>The cards can repeat</w:t>
       </w:r>
     </w:p>
     <w:p>
       <w:pPr>
+        <w:pStyle w:val="FirstParagraph"/>
+      </w:pPr>
+      <w:r>
+        <w:t>Write out the contract for this function. Starting code snippet:</w:t>
+      </w:r>
+    </w:p>
+    <w:p>
+      <w:pPr>
+        <w:pStyle w:val="SourceCode"/>
+        <w:rPr>
+          <w:sz w:val="18"/>
+          <w:szCs w:val="18"/>
+        </w:rPr>
+      </w:pPr>
+      <w:r>
+        <w:rPr>
+          <w:rStyle w:val="NormalTok"/>
+          <w:sz w:val="20"/>
+          <w:szCs w:val="18"/>
+        </w:rPr>
+        <w:t xml:space="preserve">    numbers </w:t>
+      </w:r>
+      <w:r>
+        <w:rPr>
+          <w:rStyle w:val="OperatorTok"/>
+          <w:sz w:val="20"/>
+          <w:szCs w:val="18"/>
+        </w:rPr>
+        <w:t>=</w:t>
+      </w:r>
+      <w:r>
+        <w:rPr>
+          <w:rStyle w:val="NormalTok"/>
+          <w:sz w:val="20"/>
+          <w:szCs w:val="18"/>
+        </w:rPr>
+        <w:t xml:space="preserve"> [</w:t>
+      </w:r>
+      <w:r>
+        <w:rPr>
+          <w:rStyle w:val="StringTok"/>
+          <w:sz w:val="20"/>
+          <w:szCs w:val="18"/>
+        </w:rPr>
+        <w:t>'A'</w:t>
+      </w:r>
+      <w:r>
+        <w:rPr>
+          <w:rStyle w:val="NormalTok"/>
+          <w:sz w:val="20"/>
+          <w:szCs w:val="18"/>
+        </w:rPr>
+        <w:t xml:space="preserve">, </w:t>
+      </w:r>
+      <w:r>
+        <w:rPr>
+          <w:rStyle w:val="StringTok"/>
+          <w:sz w:val="20"/>
+          <w:szCs w:val="18"/>
+        </w:rPr>
+        <w:t>'2'</w:t>
+      </w:r>
+      <w:r>
+        <w:rPr>
+          <w:rStyle w:val="NormalTok"/>
+          <w:sz w:val="20"/>
+          <w:szCs w:val="18"/>
+        </w:rPr>
+        <w:t xml:space="preserve">, </w:t>
+      </w:r>
+      <w:r>
+        <w:rPr>
+          <w:rStyle w:val="StringTok"/>
+          <w:sz w:val="20"/>
+          <w:szCs w:val="18"/>
+        </w:rPr>
+        <w:t>'3'</w:t>
+      </w:r>
+      <w:r>
+        <w:rPr>
+          <w:rStyle w:val="NormalTok"/>
+          <w:sz w:val="20"/>
+          <w:szCs w:val="18"/>
+        </w:rPr>
+        <w:t xml:space="preserve">, </w:t>
+      </w:r>
+      <w:r>
+        <w:rPr>
+          <w:rStyle w:val="StringTok"/>
+          <w:sz w:val="20"/>
+          <w:szCs w:val="18"/>
+        </w:rPr>
+        <w:t>'4'</w:t>
+      </w:r>
+      <w:r>
+        <w:rPr>
+          <w:rStyle w:val="NormalTok"/>
+          <w:sz w:val="20"/>
+          <w:szCs w:val="18"/>
+        </w:rPr>
+        <w:t xml:space="preserve">, </w:t>
+      </w:r>
+      <w:r>
+        <w:rPr>
+          <w:rStyle w:val="StringTok"/>
+          <w:sz w:val="20"/>
+          <w:szCs w:val="18"/>
+        </w:rPr>
+        <w:t>'5'</w:t>
+      </w:r>
+      <w:r>
+        <w:rPr>
+          <w:rStyle w:val="NormalTok"/>
+          <w:sz w:val="20"/>
+          <w:szCs w:val="18"/>
+        </w:rPr>
+        <w:t xml:space="preserve">, </w:t>
+      </w:r>
+      <w:r>
+        <w:rPr>
+          <w:rStyle w:val="StringTok"/>
+          <w:sz w:val="20"/>
+          <w:szCs w:val="18"/>
+        </w:rPr>
+        <w:t>'6'</w:t>
+      </w:r>
+      <w:r>
+        <w:rPr>
+          <w:rStyle w:val="NormalTok"/>
+          <w:sz w:val="20"/>
+          <w:szCs w:val="18"/>
+        </w:rPr>
+        <w:t xml:space="preserve">, </w:t>
+      </w:r>
+      <w:r>
+        <w:rPr>
+          <w:rStyle w:val="StringTok"/>
+          <w:sz w:val="20"/>
+          <w:szCs w:val="18"/>
+        </w:rPr>
+        <w:t>'</w:t>
+      </w:r>
+      <w:r>
+        <w:rPr>
+          <w:rStyle w:val="StringTok"/>
+          <w:sz w:val="20"/>
+          <w:szCs w:val="18"/>
+        </w:rPr>
+        <w:t>7'</w:t>
+      </w:r>
+      <w:r>
+        <w:rPr>
+          <w:rStyle w:val="NormalTok"/>
+          <w:sz w:val="20"/>
+          <w:szCs w:val="18"/>
+        </w:rPr>
+        <w:t xml:space="preserve">, </w:t>
+      </w:r>
+      <w:r>
+        <w:rPr>
+          <w:rStyle w:val="StringTok"/>
+          <w:sz w:val="20"/>
+          <w:szCs w:val="18"/>
+        </w:rPr>
+        <w:t>'8'</w:t>
+      </w:r>
+      <w:r>
+        <w:rPr>
+          <w:rStyle w:val="NormalTok"/>
+          <w:sz w:val="20"/>
+          <w:szCs w:val="18"/>
+        </w:rPr>
+        <w:t xml:space="preserve">, </w:t>
+      </w:r>
+      <w:r>
+        <w:rPr>
+          <w:rStyle w:val="StringTok"/>
+          <w:sz w:val="20"/>
+          <w:szCs w:val="18"/>
+        </w:rPr>
+        <w:t>'9'</w:t>
+      </w:r>
+      <w:r>
+        <w:rPr>
+          <w:rStyle w:val="NormalTok"/>
+          <w:sz w:val="20"/>
+          <w:szCs w:val="18"/>
+        </w:rPr>
+        <w:t xml:space="preserve">, </w:t>
+      </w:r>
+      <w:r>
+        <w:rPr>
+          <w:rStyle w:val="StringTok"/>
+          <w:sz w:val="20"/>
+          <w:szCs w:val="18"/>
+        </w:rPr>
+        <w:t>'10'</w:t>
+      </w:r>
+      <w:r>
+        <w:rPr>
+          <w:rStyle w:val="NormalTok"/>
+          <w:sz w:val="20"/>
+          <w:szCs w:val="18"/>
+        </w:rPr>
+        <w:t xml:space="preserve">, </w:t>
+      </w:r>
+      <w:r>
+        <w:rPr>
+          <w:rStyle w:val="StringTok"/>
+          <w:sz w:val="20"/>
+          <w:szCs w:val="18"/>
+        </w:rPr>
+        <w:t>'J'</w:t>
+      </w:r>
+      <w:r>
+        <w:rPr>
+          <w:rStyle w:val="NormalTok"/>
+          <w:sz w:val="20"/>
+          <w:szCs w:val="18"/>
+        </w:rPr>
+        <w:t xml:space="preserve">, </w:t>
+      </w:r>
+      <w:r>
+        <w:rPr>
+          <w:rStyle w:val="StringTok"/>
+          <w:sz w:val="20"/>
+          <w:szCs w:val="18"/>
+        </w:rPr>
+        <w:t>'Q'</w:t>
+      </w:r>
+      <w:r>
+        <w:rPr>
+          <w:rStyle w:val="NormalTok"/>
+          <w:sz w:val="20"/>
+          <w:szCs w:val="18"/>
+        </w:rPr>
+        <w:t xml:space="preserve">, </w:t>
+      </w:r>
+      <w:r>
+        <w:rPr>
+          <w:rStyle w:val="StringTok"/>
+          <w:sz w:val="20"/>
+          <w:szCs w:val="18"/>
+        </w:rPr>
+        <w:t>'K'</w:t>
+      </w:r>
+      <w:r>
+        <w:rPr>
+          <w:rStyle w:val="NormalTok"/>
+          <w:sz w:val="20"/>
+          <w:szCs w:val="18"/>
+        </w:rPr>
+        <w:t>]</w:t>
+      </w:r>
+      <w:r>
+        <w:rPr>
+          <w:sz w:val="18"/>
+          <w:szCs w:val="18"/>
+        </w:rPr>
+        <w:br/>
+      </w:r>
+      <w:r>
+        <w:rPr>
+          <w:rStyle w:val="NormalTok"/>
+          <w:sz w:val="20"/>
+          <w:szCs w:val="18"/>
+        </w:rPr>
+        <w:t xml:space="preserve">    suits </w:t>
+      </w:r>
+      <w:r>
+        <w:rPr>
+          <w:rStyle w:val="OperatorTok"/>
+          <w:sz w:val="20"/>
+          <w:szCs w:val="18"/>
+        </w:rPr>
+        <w:t>=</w:t>
+      </w:r>
+      <w:r>
+        <w:rPr>
+          <w:rStyle w:val="NormalTok"/>
+          <w:sz w:val="20"/>
+          <w:szCs w:val="18"/>
+        </w:rPr>
+        <w:t xml:space="preserve"> [</w:t>
+      </w:r>
+      <w:r>
+        <w:rPr>
+          <w:rStyle w:val="StringTok"/>
+          <w:sz w:val="20"/>
+          <w:szCs w:val="18"/>
+        </w:rPr>
+        <w:t>'Spades'</w:t>
+      </w:r>
+      <w:r>
+        <w:rPr>
+          <w:rStyle w:val="NormalTok"/>
+          <w:sz w:val="20"/>
+          <w:szCs w:val="18"/>
+        </w:rPr>
+        <w:t xml:space="preserve">, </w:t>
+      </w:r>
+      <w:r>
+        <w:rPr>
+          <w:rStyle w:val="StringTok"/>
+          <w:sz w:val="20"/>
+          <w:szCs w:val="18"/>
+        </w:rPr>
+        <w:t>'Clubs'</w:t>
+      </w:r>
+      <w:r>
+        <w:rPr>
+          <w:rStyle w:val="NormalTok"/>
+          <w:sz w:val="20"/>
+          <w:szCs w:val="18"/>
+        </w:rPr>
+        <w:t xml:space="preserve">, </w:t>
+      </w:r>
+      <w:r>
+        <w:rPr>
+          <w:rStyle w:val="StringTok"/>
+          <w:sz w:val="20"/>
+          <w:szCs w:val="18"/>
+        </w:rPr>
+        <w:t>'Diamonds'</w:t>
+      </w:r>
+      <w:r>
+        <w:rPr>
+          <w:rStyle w:val="NormalTok"/>
+          <w:sz w:val="20"/>
+          <w:szCs w:val="18"/>
+        </w:rPr>
+        <w:t xml:space="preserve">, </w:t>
+      </w:r>
+      <w:r>
+        <w:rPr>
+          <w:rStyle w:val="StringTok"/>
+          <w:sz w:val="20"/>
+          <w:szCs w:val="18"/>
+        </w:rPr>
+        <w:t>'Hearts'</w:t>
+      </w:r>
+      <w:r>
+        <w:rPr>
+          <w:rStyle w:val="NormalTok"/>
+          <w:sz w:val="20"/>
+          <w:szCs w:val="18"/>
+        </w:rPr>
+        <w:t>]</w:t>
+      </w:r>
+    </w:p>
+    <w:p>
+      <w:pPr>
+        <w:pStyle w:val="Heading3"/>
+      </w:pPr>
+      <w:bookmarkStart w:id="3" w:name="bonus"/>
+      <w:r>
+        <w:t>Bonus</w:t>
+      </w:r>
+    </w:p>
+    <w:p>
+      <w:pPr>
         <w:numPr>
           <w:ilvl w:val="0"/>
-          <w:numId w:val="3"/>
+          <w:numId w:val="4"/>
         </w:numPr>
       </w:pPr>
       <w:r>
-        <w:t xml:space="preserve">Similarly, try returning a list as the return value (output) of a function. For example, have the </w:t>
+        <w:t xml:space="preserve">Practice passing in lists as arguments to a function. E.g., pass in </w:t>
       </w:r>
       <w:r>
         <w:rPr>
           <w:rStyle w:val="VerbatimChar"/>
         </w:rPr>
+        <w:t>numbers</w:t>
+      </w:r>
+      <w:r>
+        <w:t xml:space="preserve"> and </w:t>
+      </w:r>
+      <w:r>
+        <w:rPr>
+          <w:rStyle w:val="VerbatimChar"/>
+        </w:rPr>
+        <w:t>suits</w:t>
+      </w:r>
+      <w:r>
+        <w:t xml:space="preserve"> lists to a modified </w:t>
+      </w:r>
+      <w:r>
+        <w:rPr>
+          <w:rStyle w:val="VerbatimChar"/>
+        </w:rPr>
         <w:t>pick_5_cards()</w:t>
       </w:r>
       <w:r>
-        <w:t xml:space="preserve"> function return a list of selected cards instead of printing a</w:t>
-      </w:r>
-      <w:r>
-        <w:t>nything inside the function. After calling the function, have the main part of your code print out the list of cards that was returned.</w:t>
+        <w:t xml:space="preserve"> function. Modify the code to use those p</w:t>
+      </w:r>
+      <w:r>
+        <w:t>assed-in lists to make the card selections.</w:t>
       </w:r>
     </w:p>
     <w:p>
       <w:pPr>
         <w:numPr>
           <w:ilvl w:val="0"/>
-          <w:numId w:val="3"/>
+          <w:numId w:val="4"/>
+        </w:numPr>
+      </w:pPr>
+      <w:r>
+        <w:t>What is different about passing in lists as arguments?</w:t>
+      </w:r>
+    </w:p>
+    <w:p>
+      <w:pPr>
+        <w:numPr>
+          <w:ilvl w:val="0"/>
+          <w:numId w:val="4"/>
+        </w:numPr>
+      </w:pPr>
+      <w:r>
+        <w:t xml:space="preserve">Similarly, try returning a list as the return value (output) of a function. For example, have the </w:t>
+      </w:r>
+      <w:r>
+        <w:rPr>
+          <w:rStyle w:val="VerbatimChar"/>
+        </w:rPr>
+        <w:t>pick_5_cards()</w:t>
+      </w:r>
+      <w:r>
+        <w:t xml:space="preserve"> function return a list of selected cards ins</w:t>
+      </w:r>
+      <w:r>
+        <w:t>tead of printing anything inside the function. After calling the function, have the main part of your code print out the list of cards that was returned.</w:t>
+      </w:r>
+    </w:p>
+    <w:p>
+      <w:pPr>
+        <w:numPr>
+          <w:ilvl w:val="0"/>
+          <w:numId w:val="4"/>
         </w:numPr>
       </w:pPr>
       <w:r>
@@ -631,11 +637,11 @@
 </file>
 
 <file path=word/endnotes.xml><?xml version="1.0" encoding="utf-8"?>
-<w:endnotes xmlns:wpc="http://schemas.microsoft.com/office/word/2010/wordprocessingCanvas" xmlns:cx="http://schemas.microsoft.com/office/drawing/2014/chartex" xmlns:cx1="http://schemas.microsoft.com/office/drawing/2015/9/8/chartex" xmlns:cx2="http://schemas.microsoft.com/office/drawing/2015/10/21/chartex" xmlns:cx3="http://schemas.microsoft.com/office/drawing/2016/5/9/chartex" xmlns:cx4="http://schemas.microsoft.com/office/drawing/2016/5/10/chartex" xmlns:cx5="http://schemas.microsoft.com/office/drawing/2016/5/11/chartex" xmlns:cx6="http://schemas.microsoft.com/office/drawing/2016/5/12/chartex" xmlns:cx7="http://schemas.microsoft.com/office/drawing/2016/5/13/chartex" xmlns:cx8="http://schemas.microsoft.com/office/drawing/2016/5/14/chartex" xmlns:mc="http://schemas.openxmlformats.org/markup-compatibility/2006" xmlns:aink="http://schemas.microsoft.com/office/drawing/2016/ink" xmlns:am3d="http://schemas.microsoft.com/office/drawing/2017/model3d" xmlns:o="urn:schemas-microsoft-com:office:office" xmlns:r="http://schemas.openxmlformats.org/officeDocument/2006/relationships" xmlns:m="http://schemas.openxmlformats.org/officeDocument/2006/math" xmlns:v="urn:schemas-microsoft-com:vml" xmlns:wp14="http://schemas.microsoft.com/office/word/2010/wordprocessingDrawing" xmlns:wp="http://schemas.openxmlformats.org/drawingml/2006/wordprocessingDrawing" xmlns:w10="urn:schemas-microsoft-com:office:word" xmlns:w="http://schemas.openxmlformats.org/wordprocessingml/2006/main" xmlns:w14="http://schemas.microsoft.com/office/word/2010/wordml" xmlns:w15="http://schemas.microsoft.com/office/word/2012/wordml" xmlns:w16cex="http://schemas.microsoft.com/office/word/2018/wordml/cex" xmlns:w16cid="http://schemas.microsoft.com/office/word/2016/wordml/cid" xmlns:w16="http://schemas.microsoft.com/office/word/2018/wordml" xmlns:w16se="http://schemas.microsoft.com/office/word/2015/wordml/symex" xmlns:wpg="http://schemas.microsoft.com/office/word/2010/wordprocessingGroup" xmlns:wpi="http://schemas.microsoft.com/office/word/2010/wordprocessingInk" xmlns:wne="http://schemas.microsoft.com/office/word/2006/wordml" xmlns:wps="http://schemas.microsoft.com/office/word/2010/wordprocessingShape" mc:Ignorable="w14 w15 w16se w16cid w16 w16cex wp14">
+<w:endnotes xmlns:wpc="http://schemas.microsoft.com/office/word/2010/wordprocessingCanvas" xmlns:cx="http://schemas.microsoft.com/office/drawing/2014/chartex" xmlns:cx1="http://schemas.microsoft.com/office/drawing/2015/9/8/chartex" xmlns:cx2="http://schemas.microsoft.com/office/drawing/2015/10/21/chartex" xmlns:cx3="http://schemas.microsoft.com/office/drawing/2016/5/9/chartex" xmlns:cx4="http://schemas.microsoft.com/office/drawing/2016/5/10/chartex" xmlns:cx5="http://schemas.microsoft.com/office/drawing/2016/5/11/chartex" xmlns:cx6="http://schemas.microsoft.com/office/drawing/2016/5/12/chartex" xmlns:cx7="http://schemas.microsoft.com/office/drawing/2016/5/13/chartex" xmlns:cx8="http://schemas.microsoft.com/office/drawing/2016/5/14/chartex" xmlns:mc="http://schemas.openxmlformats.org/markup-compatibility/2006" xmlns:aink="http://schemas.microsoft.com/office/drawing/2016/ink" xmlns:am3d="http://schemas.microsoft.com/office/drawing/2017/model3d" xmlns:o="urn:schemas-microsoft-com:office:office" xmlns:r="http://schemas.openxmlformats.org/officeDocument/2006/relationships" xmlns:m="http://schemas.openxmlformats.org/officeDocument/2006/math" xmlns:v="urn:schemas-microsoft-com:vml" xmlns:wp14="http://schemas.microsoft.com/office/word/2010/wordprocessingDrawing" xmlns:wp="http://schemas.openxmlformats.org/drawingml/2006/wordprocessingDrawing" xmlns:w10="urn:schemas-microsoft-com:office:word" xmlns:w="http://schemas.openxmlformats.org/wordprocessingml/2006/main" xmlns:w14="http://schemas.microsoft.com/office/word/2010/wordml" xmlns:w15="http://schemas.microsoft.com/office/word/2012/wordml" xmlns:w16cex="http://schemas.microsoft.com/office/word/2018/wordml/cex" xmlns:w16cid="http://schemas.microsoft.com/office/word/2016/wordml/cid" xmlns:w16="http://schemas.microsoft.com/office/word/2018/wordml" xmlns:w16sdtdh="http://schemas.microsoft.com/office/word/2020/wordml/sdtdatahash" xmlns:w16se="http://schemas.microsoft.com/office/word/2015/wordml/symex" xmlns:wpg="http://schemas.microsoft.com/office/word/2010/wordprocessingGroup" xmlns:wpi="http://schemas.microsoft.com/office/word/2010/wordprocessingInk" xmlns:wne="http://schemas.microsoft.com/office/word/2006/wordml" xmlns:wps="http://schemas.microsoft.com/office/word/2010/wordprocessingShape" mc:Ignorable="w14 w15 w16se w16cid w16 w16cex w16sdtdh wp14">
   <w:endnote w:type="separator" w:id="-1">
     <w:p>
       <w:pPr>
-        <w:spacing w:after="0"/>
+        <w:spacing w:after="0" w:line="240" w:lineRule="auto"/>
       </w:pPr>
       <w:r>
         <w:separator/>
@@ -645,7 +651,7 @@
   <w:endnote w:type="continuationSeparator" w:id="0">
     <w:p>
       <w:pPr>
-        <w:spacing w:after="0"/>
+        <w:spacing w:after="0" w:line="240" w:lineRule="auto"/>
       </w:pPr>
       <w:r>
         <w:continuationSeparator/>
@@ -656,7 +662,7 @@
 </file>
 
 <file path=word/footer1.xml><?xml version="1.0" encoding="utf-8"?>
-<w:ftr xmlns:wpc="http://schemas.microsoft.com/office/word/2010/wordprocessingCanvas" xmlns:cx="http://schemas.microsoft.com/office/drawing/2014/chartex" xmlns:cx1="http://schemas.microsoft.com/office/drawing/2015/9/8/chartex" xmlns:cx2="http://schemas.microsoft.com/office/drawing/2015/10/21/chartex" xmlns:cx3="http://schemas.microsoft.com/office/drawing/2016/5/9/chartex" xmlns:cx4="http://schemas.microsoft.com/office/drawing/2016/5/10/chartex" xmlns:cx5="http://schemas.microsoft.com/office/drawing/2016/5/11/chartex" xmlns:cx6="http://schemas.microsoft.com/office/drawing/2016/5/12/chartex" xmlns:cx7="http://schemas.microsoft.com/office/drawing/2016/5/13/chartex" xmlns:cx8="http://schemas.microsoft.com/office/drawing/2016/5/14/chartex" xmlns:mc="http://schemas.openxmlformats.org/markup-compatibility/2006" xmlns:aink="http://schemas.microsoft.com/office/drawing/2016/ink" xmlns:am3d="http://schemas.microsoft.com/office/drawing/2017/model3d" xmlns:o="urn:schemas-microsoft-com:office:office" xmlns:r="http://schemas.openxmlformats.org/officeDocument/2006/relationships" xmlns:m="http://schemas.openxmlformats.org/officeDocument/2006/math" xmlns:v="urn:schemas-microsoft-com:vml" xmlns:wp14="http://schemas.microsoft.com/office/word/2010/wordprocessingDrawing" xmlns:wp="http://schemas.openxmlformats.org/drawingml/2006/wordprocessingDrawing" xmlns:w10="urn:schemas-microsoft-com:office:word" xmlns:w="http://schemas.openxmlformats.org/wordprocessingml/2006/main" xmlns:w14="http://schemas.microsoft.com/office/word/2010/wordml" xmlns:w15="http://schemas.microsoft.com/office/word/2012/wordml" xmlns:w16cex="http://schemas.microsoft.com/office/word/2018/wordml/cex" xmlns:w16cid="http://schemas.microsoft.com/office/word/2016/wordml/cid" xmlns:w16="http://schemas.microsoft.com/office/word/2018/wordml" xmlns:w16se="http://schemas.microsoft.com/office/word/2015/wordml/symex" xmlns:wpg="http://schemas.microsoft.com/office/word/2010/wordprocessingGroup" xmlns:wpi="http://schemas.microsoft.com/office/word/2010/wordprocessingInk" xmlns:wne="http://schemas.microsoft.com/office/word/2006/wordml" xmlns:wps="http://schemas.microsoft.com/office/word/2010/wordprocessingShape" mc:Ignorable="w14 w15 w16se w16cid w16 w16cex wp14">
+<w:ftr xmlns:wpc="http://schemas.microsoft.com/office/word/2010/wordprocessingCanvas" xmlns:cx="http://schemas.microsoft.com/office/drawing/2014/chartex" xmlns:cx1="http://schemas.microsoft.com/office/drawing/2015/9/8/chartex" xmlns:cx2="http://schemas.microsoft.com/office/drawing/2015/10/21/chartex" xmlns:cx3="http://schemas.microsoft.com/office/drawing/2016/5/9/chartex" xmlns:cx4="http://schemas.microsoft.com/office/drawing/2016/5/10/chartex" xmlns:cx5="http://schemas.microsoft.com/office/drawing/2016/5/11/chartex" xmlns:cx6="http://schemas.microsoft.com/office/drawing/2016/5/12/chartex" xmlns:cx7="http://schemas.microsoft.com/office/drawing/2016/5/13/chartex" xmlns:cx8="http://schemas.microsoft.com/office/drawing/2016/5/14/chartex" xmlns:mc="http://schemas.openxmlformats.org/markup-compatibility/2006" xmlns:aink="http://schemas.microsoft.com/office/drawing/2016/ink" xmlns:am3d="http://schemas.microsoft.com/office/drawing/2017/model3d" xmlns:o="urn:schemas-microsoft-com:office:office" xmlns:r="http://schemas.openxmlformats.org/officeDocument/2006/relationships" xmlns:m="http://schemas.openxmlformats.org/officeDocument/2006/math" xmlns:v="urn:schemas-microsoft-com:vml" xmlns:wp14="http://schemas.microsoft.com/office/word/2010/wordprocessingDrawing" xmlns:wp="http://schemas.openxmlformats.org/drawingml/2006/wordprocessingDrawing" xmlns:w10="urn:schemas-microsoft-com:office:word" xmlns:w="http://schemas.openxmlformats.org/wordprocessingml/2006/main" xmlns:w14="http://schemas.microsoft.com/office/word/2010/wordml" xmlns:w15="http://schemas.microsoft.com/office/word/2012/wordml" xmlns:w16cex="http://schemas.microsoft.com/office/word/2018/wordml/cex" xmlns:w16cid="http://schemas.microsoft.com/office/word/2016/wordml/cid" xmlns:w16="http://schemas.microsoft.com/office/word/2018/wordml" xmlns:w16sdtdh="http://schemas.microsoft.com/office/word/2020/wordml/sdtdatahash" xmlns:w16se="http://schemas.microsoft.com/office/word/2015/wordml/symex" xmlns:wpg="http://schemas.microsoft.com/office/word/2010/wordprocessingGroup" xmlns:wpi="http://schemas.microsoft.com/office/word/2010/wordprocessingInk" xmlns:wne="http://schemas.microsoft.com/office/word/2006/wordml" xmlns:wps="http://schemas.microsoft.com/office/word/2010/wordprocessingShape" mc:Ignorable="w14 w15 w16se w16cid w16 w16cex w16sdtdh wp14">
   <w:p>
     <w:pPr>
       <w:pStyle w:val="Footer"/>
@@ -666,9 +672,17 @@
         <w:noProof/>
       </w:rPr>
       <w:drawing>
-        <wp:inline distT="0" distB="0" distL="0" distR="0" wp14:anchorId="0BC8555C" wp14:editId="1F7F568F">
+        <wp:anchor distT="0" distB="0" distL="114300" distR="114300" simplePos="0" relativeHeight="251659264" behindDoc="0" locked="0" layoutInCell="1" allowOverlap="1" wp14:anchorId="5DE31E5D" wp14:editId="6D10CD12">
+          <wp:simplePos x="0" y="0"/>
+          <wp:positionH relativeFrom="margin">
+            <wp:align>left</wp:align>
+          </wp:positionH>
+          <wp:positionV relativeFrom="paragraph">
+            <wp:posOffset>81280</wp:posOffset>
+          </wp:positionV>
           <wp:extent cx="3101340" cy="387985"/>
-          <wp:effectExtent l="0" t="0" r="0" b="0"/>
+          <wp:effectExtent l="0" t="0" r="3810" b="0"/>
+          <wp:wrapTopAndBottom/>
           <wp:docPr id="2" name="Picture 2"/>
           <wp:cNvGraphicFramePr>
             <a:graphicFrameLocks xmlns:a="http://schemas.openxmlformats.org/drawingml/2006/main" noChangeAspect="1"/>
@@ -711,7 +725,7 @@
               </pic:pic>
             </a:graphicData>
           </a:graphic>
-        </wp:inline>
+        </wp:anchor>
       </w:drawing>
     </w:r>
   </w:p>
@@ -719,7 +733,7 @@
 </file>
 
 <file path=word/footnotes.xml><?xml version="1.0" encoding="utf-8"?>
-<w:footnotes xmlns:wpc="http://schemas.microsoft.com/office/word/2010/wordprocessingCanvas" xmlns:cx="http://schemas.microsoft.com/office/drawing/2014/chartex" xmlns:cx1="http://schemas.microsoft.com/office/drawing/2015/9/8/chartex" xmlns:cx2="http://schemas.microsoft.com/office/drawing/2015/10/21/chartex" xmlns:cx3="http://schemas.microsoft.com/office/drawing/2016/5/9/chartex" xmlns:cx4="http://schemas.microsoft.com/office/drawing/2016/5/10/chartex" xmlns:cx5="http://schemas.microsoft.com/office/drawing/2016/5/11/chartex" xmlns:cx6="http://schemas.microsoft.com/office/drawing/2016/5/12/chartex" xmlns:cx7="http://schemas.microsoft.com/office/drawing/2016/5/13/chartex" xmlns:cx8="http://schemas.microsoft.com/office/drawing/2016/5/14/chartex" xmlns:mc="http://schemas.openxmlformats.org/markup-compatibility/2006" xmlns:aink="http://schemas.microsoft.com/office/drawing/2016/ink" xmlns:am3d="http://schemas.microsoft.com/office/drawing/2017/model3d" xmlns:o="urn:schemas-microsoft-com:office:office" xmlns:r="http://schemas.openxmlformats.org/officeDocument/2006/relationships" xmlns:m="http://schemas.openxmlformats.org/officeDocument/2006/math" xmlns:v="urn:schemas-microsoft-com:vml" xmlns:wp14="http://schemas.microsoft.com/office/word/2010/wordprocessingDrawing" xmlns:wp="http://schemas.openxmlformats.org/drawingml/2006/wordprocessingDrawing" xmlns:w10="urn:schemas-microsoft-com:office:word" xmlns:w="http://schemas.openxmlformats.org/wordprocessingml/2006/main" xmlns:w14="http://schemas.microsoft.com/office/word/2010/wordml" xmlns:w15="http://schemas.microsoft.com/office/word/2012/wordml" xmlns:w16cex="http://schemas.microsoft.com/office/word/2018/wordml/cex" xmlns:w16cid="http://schemas.microsoft.com/office/word/2016/wordml/cid" xmlns:w16="http://schemas.microsoft.com/office/word/2018/wordml" xmlns:w16se="http://schemas.microsoft.com/office/word/2015/wordml/symex" xmlns:wpg="http://schemas.microsoft.com/office/word/2010/wordprocessingGroup" xmlns:wpi="http://schemas.microsoft.com/office/word/2010/wordprocessingInk" xmlns:wne="http://schemas.microsoft.com/office/word/2006/wordml" xmlns:wps="http://schemas.microsoft.com/office/word/2010/wordprocessingShape" mc:Ignorable="w14 w15 w16se w16cid w16 w16cex wp14">
+<w:footnotes xmlns:wpc="http://schemas.microsoft.com/office/word/2010/wordprocessingCanvas" xmlns:cx="http://schemas.microsoft.com/office/drawing/2014/chartex" xmlns:cx1="http://schemas.microsoft.com/office/drawing/2015/9/8/chartex" xmlns:cx2="http://schemas.microsoft.com/office/drawing/2015/10/21/chartex" xmlns:cx3="http://schemas.microsoft.com/office/drawing/2016/5/9/chartex" xmlns:cx4="http://schemas.microsoft.com/office/drawing/2016/5/10/chartex" xmlns:cx5="http://schemas.microsoft.com/office/drawing/2016/5/11/chartex" xmlns:cx6="http://schemas.microsoft.com/office/drawing/2016/5/12/chartex" xmlns:cx7="http://schemas.microsoft.com/office/drawing/2016/5/13/chartex" xmlns:cx8="http://schemas.microsoft.com/office/drawing/2016/5/14/chartex" xmlns:mc="http://schemas.openxmlformats.org/markup-compatibility/2006" xmlns:aink="http://schemas.microsoft.com/office/drawing/2016/ink" xmlns:am3d="http://schemas.microsoft.com/office/drawing/2017/model3d" xmlns:o="urn:schemas-microsoft-com:office:office" xmlns:r="http://schemas.openxmlformats.org/officeDocument/2006/relationships" xmlns:m="http://schemas.openxmlformats.org/officeDocument/2006/math" xmlns:v="urn:schemas-microsoft-com:vml" xmlns:wp14="http://schemas.microsoft.com/office/word/2010/wordprocessingDrawing" xmlns:wp="http://schemas.openxmlformats.org/drawingml/2006/wordprocessingDrawing" xmlns:w10="urn:schemas-microsoft-com:office:word" xmlns:w="http://schemas.openxmlformats.org/wordprocessingml/2006/main" xmlns:w14="http://schemas.microsoft.com/office/word/2010/wordml" xmlns:w15="http://schemas.microsoft.com/office/word/2012/wordml" xmlns:w16cex="http://schemas.microsoft.com/office/word/2018/wordml/cex" xmlns:w16cid="http://schemas.microsoft.com/office/word/2016/wordml/cid" xmlns:w16="http://schemas.microsoft.com/office/word/2018/wordml" xmlns:w16sdtdh="http://schemas.microsoft.com/office/word/2020/wordml/sdtdatahash" xmlns:w16se="http://schemas.microsoft.com/office/word/2015/wordml/symex" xmlns:wpg="http://schemas.microsoft.com/office/word/2010/wordprocessingGroup" xmlns:wpi="http://schemas.microsoft.com/office/word/2010/wordprocessingInk" xmlns:wne="http://schemas.microsoft.com/office/word/2006/wordml" xmlns:wps="http://schemas.microsoft.com/office/word/2010/wordprocessingShape" mc:Ignorable="w14 w15 w16se w16cid w16 w16cex w16sdtdh wp14">
   <w:footnote w:type="separator" w:id="-1">
     <w:p>
       <w:r>
@@ -738,7 +752,7 @@
 </file>
 
 <file path=word/header1.xml><?xml version="1.0" encoding="utf-8"?>
-<w:hdr xmlns:wpc="http://schemas.microsoft.com/office/word/2010/wordprocessingCanvas" xmlns:cx="http://schemas.microsoft.com/office/drawing/2014/chartex" xmlns:cx1="http://schemas.microsoft.com/office/drawing/2015/9/8/chartex" xmlns:cx2="http://schemas.microsoft.com/office/drawing/2015/10/21/chartex" xmlns:cx3="http://schemas.microsoft.com/office/drawing/2016/5/9/chartex" xmlns:cx4="http://schemas.microsoft.com/office/drawing/2016/5/10/chartex" xmlns:cx5="http://schemas.microsoft.com/office/drawing/2016/5/11/chartex" xmlns:cx6="http://schemas.microsoft.com/office/drawing/2016/5/12/chartex" xmlns:cx7="http://schemas.microsoft.com/office/drawing/2016/5/13/chartex" xmlns:cx8="http://schemas.microsoft.com/office/drawing/2016/5/14/chartex" xmlns:mc="http://schemas.openxmlformats.org/markup-compatibility/2006" xmlns:aink="http://schemas.microsoft.com/office/drawing/2016/ink" xmlns:am3d="http://schemas.microsoft.com/office/drawing/2017/model3d" xmlns:o="urn:schemas-microsoft-com:office:office" xmlns:r="http://schemas.openxmlformats.org/officeDocument/2006/relationships" xmlns:m="http://schemas.openxmlformats.org/officeDocument/2006/math" xmlns:v="urn:schemas-microsoft-com:vml" xmlns:wp14="http://schemas.microsoft.com/office/word/2010/wordprocessingDrawing" xmlns:wp="http://schemas.openxmlformats.org/drawingml/2006/wordprocessingDrawing" xmlns:w10="urn:schemas-microsoft-com:office:word" xmlns:w="http://schemas.openxmlformats.org/wordprocessingml/2006/main" xmlns:w14="http://schemas.microsoft.com/office/word/2010/wordml" xmlns:w15="http://schemas.microsoft.com/office/word/2012/wordml" xmlns:w16cex="http://schemas.microsoft.com/office/word/2018/wordml/cex" xmlns:w16cid="http://schemas.microsoft.com/office/word/2016/wordml/cid" xmlns:w16="http://schemas.microsoft.com/office/word/2018/wordml" xmlns:w16se="http://schemas.microsoft.com/office/word/2015/wordml/symex" xmlns:wpg="http://schemas.microsoft.com/office/word/2010/wordprocessingGroup" xmlns:wpi="http://schemas.microsoft.com/office/word/2010/wordprocessingInk" xmlns:wne="http://schemas.microsoft.com/office/word/2006/wordml" xmlns:wps="http://schemas.microsoft.com/office/word/2010/wordprocessingShape" mc:Ignorable="w14 w15 w16se w16cid w16 w16cex wp14">
+<w:hdr xmlns:wpc="http://schemas.microsoft.com/office/word/2010/wordprocessingCanvas" xmlns:cx="http://schemas.microsoft.com/office/drawing/2014/chartex" xmlns:cx1="http://schemas.microsoft.com/office/drawing/2015/9/8/chartex" xmlns:cx2="http://schemas.microsoft.com/office/drawing/2015/10/21/chartex" xmlns:cx3="http://schemas.microsoft.com/office/drawing/2016/5/9/chartex" xmlns:cx4="http://schemas.microsoft.com/office/drawing/2016/5/10/chartex" xmlns:cx5="http://schemas.microsoft.com/office/drawing/2016/5/11/chartex" xmlns:cx6="http://schemas.microsoft.com/office/drawing/2016/5/12/chartex" xmlns:cx7="http://schemas.microsoft.com/office/drawing/2016/5/13/chartex" xmlns:cx8="http://schemas.microsoft.com/office/drawing/2016/5/14/chartex" xmlns:mc="http://schemas.openxmlformats.org/markup-compatibility/2006" xmlns:aink="http://schemas.microsoft.com/office/drawing/2016/ink" xmlns:am3d="http://schemas.microsoft.com/office/drawing/2017/model3d" xmlns:o="urn:schemas-microsoft-com:office:office" xmlns:r="http://schemas.openxmlformats.org/officeDocument/2006/relationships" xmlns:m="http://schemas.openxmlformats.org/officeDocument/2006/math" xmlns:v="urn:schemas-microsoft-com:vml" xmlns:wp14="http://schemas.microsoft.com/office/word/2010/wordprocessingDrawing" xmlns:wp="http://schemas.openxmlformats.org/drawingml/2006/wordprocessingDrawing" xmlns:w10="urn:schemas-microsoft-com:office:word" xmlns:w="http://schemas.openxmlformats.org/wordprocessingml/2006/main" xmlns:w14="http://schemas.microsoft.com/office/word/2010/wordml" xmlns:w15="http://schemas.microsoft.com/office/word/2012/wordml" xmlns:w16cex="http://schemas.microsoft.com/office/word/2018/wordml/cex" xmlns:w16cid="http://schemas.microsoft.com/office/word/2016/wordml/cid" xmlns:w16="http://schemas.microsoft.com/office/word/2018/wordml" xmlns:w16sdtdh="http://schemas.microsoft.com/office/word/2020/wordml/sdtdatahash" xmlns:w16se="http://schemas.microsoft.com/office/word/2015/wordml/symex" xmlns:wpg="http://schemas.microsoft.com/office/word/2010/wordprocessingGroup" xmlns:wpi="http://schemas.microsoft.com/office/word/2010/wordprocessingInk" xmlns:wne="http://schemas.microsoft.com/office/word/2006/wordml" xmlns:wps="http://schemas.microsoft.com/office/word/2010/wordprocessingShape" mc:Ignorable="w14 w15 w16se w16cid w16 w16cex w16sdtdh wp14">
   <w:p>
     <w:pPr>
       <w:pStyle w:val="Header"/>
@@ -756,11 +770,88 @@
 </file>
 
 <file path=word/numbering.xml><?xml version="1.0" encoding="utf-8"?>
-<w:numbering xmlns:wpc="http://schemas.microsoft.com/office/word/2010/wordprocessingCanvas" xmlns:cx="http://schemas.microsoft.com/office/drawing/2014/chartex" xmlns:cx1="http://schemas.microsoft.com/office/drawing/2015/9/8/chartex" xmlns:cx2="http://schemas.microsoft.com/office/drawing/2015/10/21/chartex" xmlns:cx3="http://schemas.microsoft.com/office/drawing/2016/5/9/chartex" xmlns:cx4="http://schemas.microsoft.com/office/drawing/2016/5/10/chartex" xmlns:cx5="http://schemas.microsoft.com/office/drawing/2016/5/11/chartex" xmlns:cx6="http://schemas.microsoft.com/office/drawing/2016/5/12/chartex" xmlns:cx7="http://schemas.microsoft.com/office/drawing/2016/5/13/chartex" xmlns:cx8="http://schemas.microsoft.com/office/drawing/2016/5/14/chartex" xmlns:mc="http://schemas.openxmlformats.org/markup-compatibility/2006" xmlns:aink="http://schemas.microsoft.com/office/drawing/2016/ink" xmlns:am3d="http://schemas.microsoft.com/office/drawing/2017/model3d" xmlns:o="urn:schemas-microsoft-com:office:office" xmlns:r="http://schemas.openxmlformats.org/officeDocument/2006/relationships" xmlns:m="http://schemas.openxmlformats.org/officeDocument/2006/math" xmlns:v="urn:schemas-microsoft-com:vml" xmlns:wp14="http://schemas.microsoft.com/office/word/2010/wordprocessingDrawing" xmlns:wp="http://schemas.openxmlformats.org/drawingml/2006/wordprocessingDrawing" xmlns:w10="urn:schemas-microsoft-com:office:word" xmlns:w="http://schemas.openxmlformats.org/wordprocessingml/2006/main" xmlns:w14="http://schemas.microsoft.com/office/word/2010/wordml" xmlns:w15="http://schemas.microsoft.com/office/word/2012/wordml" xmlns:w16cex="http://schemas.microsoft.com/office/word/2018/wordml/cex" xmlns:w16cid="http://schemas.microsoft.com/office/word/2016/wordml/cid" xmlns:w16="http://schemas.microsoft.com/office/word/2018/wordml" xmlns:w16se="http://schemas.microsoft.com/office/word/2015/wordml/symex" xmlns:wpg="http://schemas.microsoft.com/office/word/2010/wordprocessingGroup" xmlns:wpi="http://schemas.microsoft.com/office/word/2010/wordprocessingInk" xmlns:wne="http://schemas.microsoft.com/office/word/2006/wordml" xmlns:wps="http://schemas.microsoft.com/office/word/2010/wordprocessingShape" mc:Ignorable="w14 w15 w16se w16cid w16 w16cex wp14">
+<w:numbering xmlns:wpc="http://schemas.microsoft.com/office/word/2010/wordprocessingCanvas" xmlns:cx="http://schemas.microsoft.com/office/drawing/2014/chartex" xmlns:cx1="http://schemas.microsoft.com/office/drawing/2015/9/8/chartex" xmlns:cx2="http://schemas.microsoft.com/office/drawing/2015/10/21/chartex" xmlns:cx3="http://schemas.microsoft.com/office/drawing/2016/5/9/chartex" xmlns:cx4="http://schemas.microsoft.com/office/drawing/2016/5/10/chartex" xmlns:cx5="http://schemas.microsoft.com/office/drawing/2016/5/11/chartex" xmlns:cx6="http://schemas.microsoft.com/office/drawing/2016/5/12/chartex" xmlns:cx7="http://schemas.microsoft.com/office/drawing/2016/5/13/chartex" xmlns:cx8="http://schemas.microsoft.com/office/drawing/2016/5/14/chartex" xmlns:mc="http://schemas.openxmlformats.org/markup-compatibility/2006" xmlns:aink="http://schemas.microsoft.com/office/drawing/2016/ink" xmlns:am3d="http://schemas.microsoft.com/office/drawing/2017/model3d" xmlns:o="urn:schemas-microsoft-com:office:office" xmlns:r="http://schemas.openxmlformats.org/officeDocument/2006/relationships" xmlns:m="http://schemas.openxmlformats.org/officeDocument/2006/math" xmlns:v="urn:schemas-microsoft-com:vml" xmlns:wp14="http://schemas.microsoft.com/office/word/2010/wordprocessingDrawing" xmlns:wp="http://schemas.openxmlformats.org/drawingml/2006/wordprocessingDrawing" xmlns:w10="urn:schemas-microsoft-com:office:word" xmlns:w="http://schemas.openxmlformats.org/wordprocessingml/2006/main" xmlns:w14="http://schemas.microsoft.com/office/word/2010/wordml" xmlns:w15="http://schemas.microsoft.com/office/word/2012/wordml" xmlns:w16cex="http://schemas.microsoft.com/office/word/2018/wordml/cex" xmlns:w16cid="http://schemas.microsoft.com/office/word/2016/wordml/cid" xmlns:w16="http://schemas.microsoft.com/office/word/2018/wordml" xmlns:w16sdtdh="http://schemas.microsoft.com/office/word/2020/wordml/sdtdatahash" xmlns:w16se="http://schemas.microsoft.com/office/word/2015/wordml/symex" xmlns:wpg="http://schemas.microsoft.com/office/word/2010/wordprocessingGroup" xmlns:wpi="http://schemas.microsoft.com/office/word/2010/wordprocessingInk" xmlns:wne="http://schemas.microsoft.com/office/word/2006/wordml" xmlns:wps="http://schemas.microsoft.com/office/word/2010/wordprocessingShape" mc:Ignorable="w14 w15 w16se w16cid w16 w16cex w16sdtdh wp14">
   <w:abstractNum w:abstractNumId="0" w15:restartNumberingAfterBreak="0">
-    <w:nsid w:val="EA454B4C"/>
+    <w:nsid w:val="0000A990"/>
     <w:multiLevelType w:val="multilevel"/>
-    <w:tmpl w:val="BE9042D4"/>
+    <w:tmpl w:val="75223514"/>
+    <w:lvl w:ilvl="0">
+      <w:numFmt w:val="bullet"/>
+      <w:lvlText w:val=" "/>
+      <w:lvlJc w:val="left"/>
+      <w:pPr>
+        <w:ind w:left="720" w:hanging="480"/>
+      </w:pPr>
+    </w:lvl>
+    <w:lvl w:ilvl="1">
+      <w:numFmt w:val="bullet"/>
+      <w:lvlText w:val=" "/>
+      <w:lvlJc w:val="left"/>
+      <w:pPr>
+        <w:ind w:left="1440" w:hanging="480"/>
+      </w:pPr>
+    </w:lvl>
+    <w:lvl w:ilvl="2">
+      <w:numFmt w:val="bullet"/>
+      <w:lvlText w:val=" "/>
+      <w:lvlJc w:val="left"/>
+      <w:pPr>
+        <w:ind w:left="2160" w:hanging="480"/>
+      </w:pPr>
+    </w:lvl>
+    <w:lvl w:ilvl="3">
+      <w:numFmt w:val="bullet"/>
+      <w:lvlText w:val=" "/>
+      <w:lvlJc w:val="left"/>
+      <w:pPr>
+        <w:ind w:left="2880" w:hanging="480"/>
+      </w:pPr>
+    </w:lvl>
+    <w:lvl w:ilvl="4">
+      <w:numFmt w:val="bullet"/>
+      <w:lvlText w:val=" "/>
+      <w:lvlJc w:val="left"/>
+      <w:pPr>
+        <w:ind w:left="3600" w:hanging="480"/>
+      </w:pPr>
+    </w:lvl>
+    <w:lvl w:ilvl="5">
+      <w:numFmt w:val="bullet"/>
+      <w:lvlText w:val=" "/>
+      <w:lvlJc w:val="left"/>
+      <w:pPr>
+        <w:ind w:left="4320" w:hanging="480"/>
+      </w:pPr>
+    </w:lvl>
+    <w:lvl w:ilvl="6">
+      <w:numFmt w:val="bullet"/>
+      <w:lvlText w:val=" "/>
+      <w:lvlJc w:val="left"/>
+      <w:pPr>
+        <w:ind w:left="5040" w:hanging="480"/>
+      </w:pPr>
+    </w:lvl>
+    <w:lvl w:ilvl="7">
+      <w:numFmt w:val="bullet"/>
+      <w:lvlText w:val=" "/>
+      <w:lvlJc w:val="left"/>
+      <w:pPr>
+        <w:ind w:left="5760" w:hanging="480"/>
+      </w:pPr>
+    </w:lvl>
+    <w:lvl w:ilvl="8">
+      <w:numFmt w:val="bullet"/>
+      <w:lvlText w:val=" "/>
+      <w:lvlJc w:val="left"/>
+      <w:pPr>
+        <w:ind w:left="6480" w:hanging="480"/>
+      </w:pPr>
+    </w:lvl>
+  </w:abstractNum>
+  <w:abstractNum w:abstractNumId="1" w15:restartNumberingAfterBreak="0">
+    <w:nsid w:val="0000A991"/>
+    <w:multiLevelType w:val="multilevel"/>
+    <w:tmpl w:val="BBF65308"/>
     <w:lvl w:ilvl="0">
       <w:numFmt w:val="bullet"/>
       <w:lvlText w:val="•"/>
@@ -834,16 +925,19 @@
       </w:pPr>
     </w:lvl>
   </w:abstractNum>
-  <w:abstractNum w:abstractNumId="1" w15:restartNumberingAfterBreak="0">
-    <w:nsid w:val="2C1AE401"/>
+  <w:abstractNum w:abstractNumId="2" w15:restartNumberingAfterBreak="0">
+    <w:nsid w:val="170CD2DE"/>
     <w:multiLevelType w:val="multilevel"/>
-    <w:tmpl w:val="817609AE"/>
+    <w:tmpl w:val="4508C1EE"/>
     <w:lvl w:ilvl="0">
       <w:numFmt w:val="bullet"/>
       <w:lvlText w:val=" "/>
       <w:lvlJc w:val="left"/>
       <w:pPr>
-        <w:ind w:left="720" w:hanging="480"/>
+        <w:tabs>
+          <w:tab w:val="num" w:pos="0"/>
+        </w:tabs>
+        <w:ind w:left="480" w:hanging="480"/>
       </w:pPr>
     </w:lvl>
     <w:lvl w:ilvl="1">
@@ -851,7 +945,10 @@
       <w:lvlText w:val=" "/>
       <w:lvlJc w:val="left"/>
       <w:pPr>
-        <w:ind w:left="1440" w:hanging="480"/>
+        <w:tabs>
+          <w:tab w:val="num" w:pos="720"/>
+        </w:tabs>
+        <w:ind w:left="1200" w:hanging="480"/>
       </w:pPr>
     </w:lvl>
     <w:lvl w:ilvl="2">
@@ -859,7 +956,10 @@
       <w:lvlText w:val=" "/>
       <w:lvlJc w:val="left"/>
       <w:pPr>
-        <w:ind w:left="2160" w:hanging="480"/>
+        <w:tabs>
+          <w:tab w:val="num" w:pos="1440"/>
+        </w:tabs>
+        <w:ind w:left="1920" w:hanging="480"/>
       </w:pPr>
     </w:lvl>
     <w:lvl w:ilvl="3">
@@ -867,7 +967,10 @@
       <w:lvlText w:val=" "/>
       <w:lvlJc w:val="left"/>
       <w:pPr>
-        <w:ind w:left="2880" w:hanging="480"/>
+        <w:tabs>
+          <w:tab w:val="num" w:pos="2160"/>
+        </w:tabs>
+        <w:ind w:left="2640" w:hanging="480"/>
       </w:pPr>
     </w:lvl>
     <w:lvl w:ilvl="4">
@@ -875,7 +978,10 @@
       <w:lvlText w:val=" "/>
       <w:lvlJc w:val="left"/>
       <w:pPr>
-        <w:ind w:left="3600" w:hanging="480"/>
+        <w:tabs>
+          <w:tab w:val="num" w:pos="2880"/>
+        </w:tabs>
+        <w:ind w:left="3360" w:hanging="480"/>
       </w:pPr>
     </w:lvl>
     <w:lvl w:ilvl="5">
@@ -883,7 +989,10 @@
       <w:lvlText w:val=" "/>
       <w:lvlJc w:val="left"/>
       <w:pPr>
-        <w:ind w:left="4320" w:hanging="480"/>
+        <w:tabs>
+          <w:tab w:val="num" w:pos="3600"/>
+        </w:tabs>
+        <w:ind w:left="4080" w:hanging="480"/>
       </w:pPr>
     </w:lvl>
     <w:lvl w:ilvl="6">
@@ -891,7 +1000,10 @@
       <w:lvlText w:val=" "/>
       <w:lvlJc w:val="left"/>
       <w:pPr>
-        <w:ind w:left="5040" w:hanging="480"/>
+        <w:tabs>
+          <w:tab w:val="num" w:pos="4320"/>
+        </w:tabs>
+        <w:ind w:left="4800" w:hanging="480"/>
       </w:pPr>
     </w:lvl>
     <w:lvl w:ilvl="7">
@@ -899,7 +1011,10 @@
       <w:lvlText w:val=" "/>
       <w:lvlJc w:val="left"/>
       <w:pPr>
-        <w:ind w:left="5760" w:hanging="480"/>
+        <w:tabs>
+          <w:tab w:val="num" w:pos="5040"/>
+        </w:tabs>
+        <w:ind w:left="5520" w:hanging="480"/>
       </w:pPr>
     </w:lvl>
     <w:lvl w:ilvl="8">
@@ -907,41 +1022,54 @@
       <w:lvlText w:val=" "/>
       <w:lvlJc w:val="left"/>
       <w:pPr>
-        <w:ind w:left="6480" w:hanging="480"/>
+        <w:tabs>
+          <w:tab w:val="num" w:pos="5760"/>
+        </w:tabs>
+        <w:ind w:left="6240" w:hanging="480"/>
       </w:pPr>
     </w:lvl>
   </w:abstractNum>
   <w:num w:numId="1">
-    <w:abstractNumId w:val="1"/>
+    <w:abstractNumId w:val="2"/>
   </w:num>
   <w:num w:numId="2">
     <w:abstractNumId w:val="0"/>
   </w:num>
   <w:num w:numId="3">
-    <w:abstractNumId w:val="0"/>
+    <w:abstractNumId w:val="1"/>
+  </w:num>
+  <w:num w:numId="4">
+    <w:abstractNumId w:val="1"/>
   </w:num>
 </w:numbering>
 </file>
 
 <file path=word/styles.xml><?xml version="1.0" encoding="utf-8"?>
-<w:styles xmlns:mc="http://schemas.openxmlformats.org/markup-compatibility/2006" xmlns:r="http://schemas.openxmlformats.org/officeDocument/2006/relationships" xmlns:w="http://schemas.openxmlformats.org/wordprocessingml/2006/main" xmlns:w14="http://schemas.microsoft.com/office/word/2010/wordml" xmlns:w15="http://schemas.microsoft.com/office/word/2012/wordml" xmlns:w16cex="http://schemas.microsoft.com/office/word/2018/wordml/cex" xmlns:w16cid="http://schemas.microsoft.com/office/word/2016/wordml/cid" xmlns:w16="http://schemas.microsoft.com/office/word/2018/wordml" xmlns:w16se="http://schemas.microsoft.com/office/word/2015/wordml/symex" mc:Ignorable="w14 w15 w16se w16cid w16 w16cex">
+<w:styles xmlns:mc="http://schemas.openxmlformats.org/markup-compatibility/2006" xmlns:r="http://schemas.openxmlformats.org/officeDocument/2006/relationships" xmlns:w="http://schemas.openxmlformats.org/wordprocessingml/2006/main" xmlns:w14="http://schemas.microsoft.com/office/word/2010/wordml" xmlns:w15="http://schemas.microsoft.com/office/word/2012/wordml" xmlns:w16cex="http://schemas.microsoft.com/office/word/2018/wordml/cex" xmlns:w16cid="http://schemas.microsoft.com/office/word/2016/wordml/cid" xmlns:w16="http://schemas.microsoft.com/office/word/2018/wordml" xmlns:w16sdtdh="http://schemas.microsoft.com/office/word/2020/wordml/sdtdatahash" xmlns:w16se="http://schemas.microsoft.com/office/word/2015/wordml/symex" mc:Ignorable="w14 w15 w16se w16cid w16 w16cex w16sdtdh">
   <w:docDefaults>
     <w:rPrDefault>
       <w:rPr>
-        <w:rFonts w:asciiTheme="minorHAnsi" w:eastAsiaTheme="minorHAnsi" w:hAnsiTheme="minorHAnsi" w:cstheme="minorBidi"/>
-        <w:sz w:val="24"/>
-        <w:szCs w:val="24"/>
+        <w:rFonts w:asciiTheme="minorHAnsi" w:eastAsiaTheme="minorEastAsia" w:hAnsiTheme="minorHAnsi" w:cstheme="minorBidi"/>
         <w:lang w:val="en-US" w:eastAsia="en-US" w:bidi="ar-SA"/>
       </w:rPr>
     </w:rPrDefault>
     <w:pPrDefault>
       <w:pPr>
-        <w:spacing w:after="200"/>
+        <w:spacing w:after="120" w:line="264" w:lineRule="auto"/>
       </w:pPr>
     </w:pPrDefault>
   </w:docDefaults>
   <w:latentStyles w:defLockedState="0" w:defUIPriority="0" w:defSemiHidden="0" w:defUnhideWhenUsed="0" w:defQFormat="0" w:count="376">
-    <w:lsdException w:name="heading 5" w:semiHidden="1" w:unhideWhenUsed="1"/>
+    <w:lsdException w:name="Normal" w:qFormat="1"/>
+    <w:lsdException w:name="heading 1" w:qFormat="1"/>
+    <w:lsdException w:name="heading 2" w:qFormat="1"/>
+    <w:lsdException w:name="heading 3" w:qFormat="1"/>
+    <w:lsdException w:name="heading 4" w:qFormat="1"/>
+    <w:lsdException w:name="heading 5" w:semiHidden="1" w:unhideWhenUsed="1" w:qFormat="1"/>
+    <w:lsdException w:name="heading 6" w:qFormat="1"/>
+    <w:lsdException w:name="heading 7" w:qFormat="1"/>
+    <w:lsdException w:name="heading 8" w:qFormat="1"/>
+    <w:lsdException w:name="heading 9" w:qFormat="1"/>
     <w:lsdException w:name="index 2" w:semiHidden="1" w:unhideWhenUsed="1"/>
     <w:lsdException w:name="index 3" w:semiHidden="1" w:unhideWhenUsed="1"/>
     <w:lsdException w:name="index 4" w:semiHidden="1" w:unhideWhenUsed="1"/>
@@ -965,7 +1093,7 @@
     <w:lsdException w:name="header" w:semiHidden="1" w:unhideWhenUsed="1"/>
     <w:lsdException w:name="footer" w:semiHidden="1" w:unhideWhenUsed="1"/>
     <w:lsdException w:name="index heading" w:semiHidden="1" w:unhideWhenUsed="1"/>
-    <w:lsdException w:name="caption" w:semiHidden="1" w:unhideWhenUsed="1"/>
+    <w:lsdException w:name="caption" w:semiHidden="1" w:uiPriority="35" w:unhideWhenUsed="1" w:qFormat="1"/>
     <w:lsdException w:name="table of figures" w:semiHidden="1" w:unhideWhenUsed="1"/>
     <w:lsdException w:name="envelope address" w:semiHidden="1" w:unhideWhenUsed="1"/>
     <w:lsdException w:name="envelope return" w:semiHidden="1" w:unhideWhenUsed="1"/>
@@ -990,6 +1118,7 @@
     <w:lsdException w:name="List Number 3" w:semiHidden="1" w:unhideWhenUsed="1"/>
     <w:lsdException w:name="List Number 4" w:semiHidden="1" w:unhideWhenUsed="1"/>
     <w:lsdException w:name="List Number 5" w:semiHidden="1" w:unhideWhenUsed="1"/>
+    <w:lsdException w:name="Title" w:uiPriority="10" w:qFormat="1"/>
     <w:lsdException w:name="Closing" w:semiHidden="1" w:unhideWhenUsed="1"/>
     <w:lsdException w:name="Signature" w:semiHidden="1" w:unhideWhenUsed="1"/>
     <w:lsdException w:name="Default Paragraph Font" w:semiHidden="1" w:unhideWhenUsed="1"/>
@@ -1001,6 +1130,7 @@
     <w:lsdException w:name="List Continue 4" w:semiHidden="1" w:unhideWhenUsed="1"/>
     <w:lsdException w:name="List Continue 5" w:semiHidden="1" w:unhideWhenUsed="1"/>
     <w:lsdException w:name="Message Header" w:semiHidden="1" w:unhideWhenUsed="1"/>
+    <w:lsdException w:name="Subtitle" w:uiPriority="11" w:qFormat="1"/>
     <w:lsdException w:name="Salutation" w:semiHidden="1" w:unhideWhenUsed="1"/>
     <w:lsdException w:name="Date" w:semiHidden="1" w:unhideWhenUsed="1"/>
     <w:lsdException w:name="Body Text First Indent" w:semiHidden="1" w:unhideWhenUsed="1"/>
@@ -1009,6 +1139,8 @@
     <w:lsdException w:name="Block Text" w:semiHidden="1" w:unhideWhenUsed="1"/>
     <w:lsdException w:name="Hyperlink" w:semiHidden="1" w:unhideWhenUsed="1"/>
     <w:lsdException w:name="FollowedHyperlink" w:semiHidden="1" w:unhideWhenUsed="1"/>
+    <w:lsdException w:name="Strong" w:uiPriority="22" w:qFormat="1"/>
+    <w:lsdException w:name="Emphasis" w:uiPriority="20" w:qFormat="1"/>
     <w:lsdException w:name="Document Map" w:semiHidden="1" w:unhideWhenUsed="1"/>
     <w:lsdException w:name="Plain Text" w:semiHidden="1" w:unhideWhenUsed="1"/>
     <w:lsdException w:name="E-mail Signature" w:semiHidden="1" w:unhideWhenUsed="1"/>
@@ -1076,8 +1208,16 @@
     <w:lsdException w:name="Balloon Text" w:semiHidden="1" w:unhideWhenUsed="1"/>
     <w:lsdException w:name="Table Theme" w:semiHidden="1" w:unhideWhenUsed="1"/>
     <w:lsdException w:name="Placeholder Text" w:semiHidden="1"/>
+    <w:lsdException w:name="No Spacing" w:uiPriority="1" w:qFormat="1"/>
     <w:lsdException w:name="Light Shading"/>
     <w:lsdException w:name="Light List"/>
+    <w:lsdException w:name="Light Grid"/>
+    <w:lsdException w:name="Medium Shading 1"/>
+    <w:lsdException w:name="Medium Shading 2"/>
+    <w:lsdException w:name="Medium List 1"/>
+    <w:lsdException w:name="Medium List 2"/>
+    <w:lsdException w:name="Medium Grid 1"/>
+    <w:lsdException w:name="Medium Grid 2"/>
     <w:lsdException w:name="Medium Grid 3"/>
     <w:lsdException w:name="Dark List"/>
     <w:lsdException w:name="Colorful Shading"/>
@@ -1090,6 +1230,9 @@
     <w:lsdException w:name="Medium Shading 2 Accent 1"/>
     <w:lsdException w:name="Medium List 1 Accent 1"/>
     <w:lsdException w:name="Revision" w:semiHidden="1"/>
+    <w:lsdException w:name="List Paragraph" w:uiPriority="34" w:qFormat="1"/>
+    <w:lsdException w:name="Quote" w:uiPriority="29" w:qFormat="1"/>
+    <w:lsdException w:name="Intense Quote" w:uiPriority="30" w:qFormat="1"/>
     <w:lsdException w:name="Medium List 2 Accent 1"/>
     <w:lsdException w:name="Medium Grid 1 Accent 1"/>
     <w:lsdException w:name="Medium Grid 2 Accent 1"/>
@@ -1168,8 +1311,13 @@
     <w:lsdException w:name="Colorful Shading Accent 6"/>
     <w:lsdException w:name="Colorful List Accent 6"/>
     <w:lsdException w:name="Colorful Grid Accent 6"/>
+    <w:lsdException w:name="Subtle Emphasis" w:uiPriority="19" w:qFormat="1"/>
+    <w:lsdException w:name="Intense Emphasis" w:uiPriority="21" w:qFormat="1"/>
+    <w:lsdException w:name="Subtle Reference" w:uiPriority="31" w:qFormat="1"/>
+    <w:lsdException w:name="Intense Reference" w:uiPriority="32" w:qFormat="1"/>
+    <w:lsdException w:name="Book Title" w:uiPriority="33" w:qFormat="1"/>
     <w:lsdException w:name="Bibliography" w:semiHidden="1" w:unhideWhenUsed="1"/>
-    <w:lsdException w:name="TOC Heading" w:semiHidden="1" w:unhideWhenUsed="1"/>
+    <w:lsdException w:name="TOC Heading" w:semiHidden="1" w:unhideWhenUsed="1" w:qFormat="1"/>
     <w:lsdException w:name="Grid Table 4" w:uiPriority="49"/>
     <w:lsdException w:name="Grid Table 5 Dark" w:uiPriority="50"/>
     <w:lsdException w:name="Grid Table 6 Colorful" w:uiPriority="51"/>
@@ -1274,24 +1422,25 @@
   <w:style w:type="paragraph" w:default="1" w:styleId="Normal">
     <w:name w:val="Normal"/>
     <w:qFormat/>
+    <w:rsid w:val="00002AAE"/>
   </w:style>
   <w:style w:type="paragraph" w:styleId="Heading1">
     <w:name w:val="heading 1"/>
     <w:basedOn w:val="Normal"/>
-    <w:next w:val="BodyText"/>
+    <w:next w:val="Normal"/>
+    <w:link w:val="Heading1Char"/>
     <w:uiPriority w:val="9"/>
     <w:qFormat/>
+    <w:rsid w:val="00002AAE"/>
     <w:pPr>
       <w:keepNext/>
       <w:keepLines/>
-      <w:spacing w:before="480" w:after="0"/>
+      <w:spacing w:before="320" w:after="0" w:line="240" w:lineRule="auto"/>
       <w:outlineLvl w:val="0"/>
     </w:pPr>
     <w:rPr>
       <w:rFonts w:asciiTheme="majorHAnsi" w:eastAsiaTheme="majorEastAsia" w:hAnsiTheme="majorHAnsi" w:cstheme="majorBidi"/>
-      <w:b/>
-      <w:bCs/>
-      <w:color w:val="008575" w:themeColor="accent1"/>
+      <w:color w:val="006357" w:themeColor="accent1" w:themeShade="BF"/>
       <w:sz w:val="32"/>
       <w:szCs w:val="32"/>
     </w:rPr>
@@ -1299,21 +1448,21 @@
   <w:style w:type="paragraph" w:styleId="Heading2">
     <w:name w:val="heading 2"/>
     <w:basedOn w:val="Normal"/>
-    <w:next w:val="BodyText"/>
+    <w:next w:val="Normal"/>
+    <w:link w:val="Heading2Char"/>
     <w:uiPriority w:val="9"/>
     <w:unhideWhenUsed/>
     <w:qFormat/>
+    <w:rsid w:val="00002AAE"/>
     <w:pPr>
       <w:keepNext/>
       <w:keepLines/>
-      <w:spacing w:before="200" w:after="0"/>
+      <w:spacing w:before="80" w:after="0" w:line="240" w:lineRule="auto"/>
       <w:outlineLvl w:val="1"/>
     </w:pPr>
     <w:rPr>
       <w:rFonts w:asciiTheme="majorHAnsi" w:eastAsiaTheme="majorEastAsia" w:hAnsiTheme="majorHAnsi" w:cstheme="majorBidi"/>
-      <w:b/>
-      <w:bCs/>
-      <w:color w:val="008575" w:themeColor="accent1"/>
+      <w:color w:val="404040" w:themeColor="text1" w:themeTint="BF"/>
       <w:sz w:val="28"/>
       <w:szCs w:val="28"/>
     </w:rPr>
@@ -1321,132 +1470,160 @@
   <w:style w:type="paragraph" w:styleId="Heading3">
     <w:name w:val="heading 3"/>
     <w:basedOn w:val="Normal"/>
-    <w:next w:val="BodyText"/>
+    <w:next w:val="Normal"/>
+    <w:link w:val="Heading3Char"/>
     <w:uiPriority w:val="9"/>
     <w:unhideWhenUsed/>
     <w:qFormat/>
+    <w:rsid w:val="00002AAE"/>
     <w:pPr>
       <w:keepNext/>
       <w:keepLines/>
-      <w:spacing w:before="200" w:after="0"/>
+      <w:spacing w:before="40" w:after="0" w:line="240" w:lineRule="auto"/>
       <w:outlineLvl w:val="2"/>
     </w:pPr>
     <w:rPr>
       <w:rFonts w:asciiTheme="majorHAnsi" w:eastAsiaTheme="majorEastAsia" w:hAnsiTheme="majorHAnsi" w:cstheme="majorBidi"/>
-      <w:b/>
-      <w:bCs/>
-      <w:color w:val="008575" w:themeColor="accent1"/>
+      <w:color w:val="274B47" w:themeColor="text2"/>
+      <w:sz w:val="24"/>
+      <w:szCs w:val="24"/>
     </w:rPr>
   </w:style>
   <w:style w:type="paragraph" w:styleId="Heading4">
     <w:name w:val="heading 4"/>
     <w:basedOn w:val="Normal"/>
-    <w:next w:val="BodyText"/>
+    <w:next w:val="Normal"/>
+    <w:link w:val="Heading4Char"/>
     <w:uiPriority w:val="9"/>
     <w:unhideWhenUsed/>
     <w:qFormat/>
+    <w:rsid w:val="00002AAE"/>
     <w:pPr>
       <w:keepNext/>
       <w:keepLines/>
-      <w:spacing w:before="200" w:after="0"/>
+      <w:spacing w:before="40" w:after="0"/>
       <w:outlineLvl w:val="3"/>
     </w:pPr>
     <w:rPr>
       <w:rFonts w:asciiTheme="majorHAnsi" w:eastAsiaTheme="majorEastAsia" w:hAnsiTheme="majorHAnsi" w:cstheme="majorBidi"/>
-      <w:bCs/>
-      <w:i/>
-      <w:color w:val="008575" w:themeColor="accent1"/>
+      <w:sz w:val="22"/>
+      <w:szCs w:val="22"/>
     </w:rPr>
   </w:style>
   <w:style w:type="paragraph" w:styleId="Heading5">
     <w:name w:val="heading 5"/>
     <w:basedOn w:val="Normal"/>
-    <w:next w:val="BodyText"/>
+    <w:next w:val="Normal"/>
+    <w:link w:val="Heading5Char"/>
     <w:uiPriority w:val="9"/>
     <w:unhideWhenUsed/>
     <w:qFormat/>
+    <w:rsid w:val="00002AAE"/>
     <w:pPr>
       <w:keepNext/>
       <w:keepLines/>
-      <w:spacing w:before="200" w:after="0"/>
+      <w:spacing w:before="40" w:after="0"/>
       <w:outlineLvl w:val="4"/>
     </w:pPr>
     <w:rPr>
       <w:rFonts w:asciiTheme="majorHAnsi" w:eastAsiaTheme="majorEastAsia" w:hAnsiTheme="majorHAnsi" w:cstheme="majorBidi"/>
-      <w:iCs/>
-      <w:color w:val="008575" w:themeColor="accent1"/>
+      <w:color w:val="274B47" w:themeColor="text2"/>
+      <w:sz w:val="22"/>
+      <w:szCs w:val="22"/>
     </w:rPr>
   </w:style>
   <w:style w:type="paragraph" w:styleId="Heading6">
     <w:name w:val="heading 6"/>
     <w:basedOn w:val="Normal"/>
-    <w:next w:val="BodyText"/>
+    <w:next w:val="Normal"/>
+    <w:link w:val="Heading6Char"/>
     <w:uiPriority w:val="9"/>
     <w:unhideWhenUsed/>
     <w:qFormat/>
+    <w:rsid w:val="00002AAE"/>
     <w:pPr>
       <w:keepNext/>
       <w:keepLines/>
-      <w:spacing w:before="200" w:after="0"/>
+      <w:spacing w:before="40" w:after="0"/>
       <w:outlineLvl w:val="5"/>
     </w:pPr>
     <w:rPr>
       <w:rFonts w:asciiTheme="majorHAnsi" w:eastAsiaTheme="majorEastAsia" w:hAnsiTheme="majorHAnsi" w:cstheme="majorBidi"/>
-      <w:color w:val="008575" w:themeColor="accent1"/>
+      <w:i/>
+      <w:iCs/>
+      <w:color w:val="274B47" w:themeColor="text2"/>
+      <w:sz w:val="21"/>
+      <w:szCs w:val="21"/>
     </w:rPr>
   </w:style>
   <w:style w:type="paragraph" w:styleId="Heading7">
     <w:name w:val="heading 7"/>
     <w:basedOn w:val="Normal"/>
-    <w:next w:val="BodyText"/>
+    <w:next w:val="Normal"/>
+    <w:link w:val="Heading7Char"/>
     <w:uiPriority w:val="9"/>
     <w:unhideWhenUsed/>
     <w:qFormat/>
+    <w:rsid w:val="00002AAE"/>
     <w:pPr>
       <w:keepNext/>
       <w:keepLines/>
-      <w:spacing w:before="200" w:after="0"/>
+      <w:spacing w:before="40" w:after="0"/>
       <w:outlineLvl w:val="6"/>
     </w:pPr>
     <w:rPr>
       <w:rFonts w:asciiTheme="majorHAnsi" w:eastAsiaTheme="majorEastAsia" w:hAnsiTheme="majorHAnsi" w:cstheme="majorBidi"/>
-      <w:color w:val="008575" w:themeColor="accent1"/>
+      <w:i/>
+      <w:iCs/>
+      <w:color w:val="00423A" w:themeColor="accent1" w:themeShade="80"/>
+      <w:sz w:val="21"/>
+      <w:szCs w:val="21"/>
     </w:rPr>
   </w:style>
   <w:style w:type="paragraph" w:styleId="Heading8">
     <w:name w:val="heading 8"/>
     <w:basedOn w:val="Normal"/>
-    <w:next w:val="BodyText"/>
+    <w:next w:val="Normal"/>
+    <w:link w:val="Heading8Char"/>
     <w:uiPriority w:val="9"/>
     <w:unhideWhenUsed/>
     <w:qFormat/>
+    <w:rsid w:val="00002AAE"/>
     <w:pPr>
       <w:keepNext/>
       <w:keepLines/>
-      <w:spacing w:before="200" w:after="0"/>
+      <w:spacing w:before="40" w:after="0"/>
       <w:outlineLvl w:val="7"/>
     </w:pPr>
     <w:rPr>
       <w:rFonts w:asciiTheme="majorHAnsi" w:eastAsiaTheme="majorEastAsia" w:hAnsiTheme="majorHAnsi" w:cstheme="majorBidi"/>
-      <w:color w:val="008575" w:themeColor="accent1"/>
+      <w:b/>
+      <w:bCs/>
+      <w:color w:val="274B47" w:themeColor="text2"/>
     </w:rPr>
   </w:style>
   <w:style w:type="paragraph" w:styleId="Heading9">
     <w:name w:val="heading 9"/>
     <w:basedOn w:val="Normal"/>
-    <w:next w:val="BodyText"/>
+    <w:next w:val="Normal"/>
+    <w:link w:val="Heading9Char"/>
     <w:uiPriority w:val="9"/>
     <w:unhideWhenUsed/>
     <w:qFormat/>
+    <w:rsid w:val="00002AAE"/>
     <w:pPr>
       <w:keepNext/>
       <w:keepLines/>
-      <w:spacing w:before="200" w:after="0"/>
+      <w:spacing w:before="40" w:after="0"/>
       <w:outlineLvl w:val="8"/>
     </w:pPr>
     <w:rPr>
       <w:rFonts w:asciiTheme="majorHAnsi" w:eastAsiaTheme="majorEastAsia" w:hAnsiTheme="majorHAnsi" w:cstheme="majorBidi"/>
-      <w:color w:val="008575" w:themeColor="accent1"/>
+      <w:b/>
+      <w:bCs/>
+      <w:i/>
+      <w:iCs/>
+      <w:color w:val="274B47" w:themeColor="text2"/>
     </w:rPr>
   </w:style>
   <w:style w:type="character" w:default="1" w:styleId="DefaultParagraphFont">
@@ -1479,7 +1656,6 @@
   <w:style w:type="paragraph" w:styleId="BodyText">
     <w:name w:val="Body Text"/>
     <w:basedOn w:val="Normal"/>
-    <w:qFormat/>
     <w:pPr>
       <w:spacing w:before="180" w:after="180"/>
     </w:pPr>
@@ -1488,12 +1664,10 @@
     <w:name w:val="First Paragraph"/>
     <w:basedOn w:val="BodyText"/>
     <w:next w:val="BodyText"/>
-    <w:qFormat/>
   </w:style>
   <w:style w:type="paragraph" w:customStyle="1" w:styleId="Compact">
     <w:name w:val="Compact"/>
     <w:basedOn w:val="BodyText"/>
-    <w:qFormat/>
     <w:pPr>
       <w:spacing w:before="36" w:after="36"/>
     </w:pPr>
@@ -1501,40 +1675,46 @@
   <w:style w:type="paragraph" w:styleId="Title">
     <w:name w:val="Title"/>
     <w:basedOn w:val="Normal"/>
-    <w:next w:val="BodyText"/>
+    <w:next w:val="Normal"/>
+    <w:link w:val="TitleChar"/>
+    <w:uiPriority w:val="10"/>
     <w:qFormat/>
+    <w:rsid w:val="00002AAE"/>
     <w:pPr>
-      <w:keepNext/>
-      <w:keepLines/>
-      <w:spacing w:before="480" w:after="240"/>
-      <w:jc w:val="center"/>
+      <w:spacing w:after="0" w:line="240" w:lineRule="auto"/>
+      <w:contextualSpacing/>
     </w:pPr>
     <w:rPr>
       <w:rFonts w:asciiTheme="majorHAnsi" w:eastAsiaTheme="majorEastAsia" w:hAnsiTheme="majorHAnsi" w:cstheme="majorBidi"/>
-      <w:b/>
-      <w:bCs/>
-      <w:color w:val="005E52" w:themeColor="accent1" w:themeShade="B5"/>
-      <w:sz w:val="36"/>
-      <w:szCs w:val="36"/>
+      <w:color w:val="008575" w:themeColor="accent1"/>
+      <w:spacing w:val="-10"/>
+      <w:sz w:val="56"/>
+      <w:szCs w:val="56"/>
     </w:rPr>
   </w:style>
   <w:style w:type="paragraph" w:styleId="Subtitle">
     <w:name w:val="Subtitle"/>
-    <w:basedOn w:val="Title"/>
-    <w:next w:val="BodyText"/>
+    <w:basedOn w:val="Normal"/>
+    <w:next w:val="Normal"/>
+    <w:link w:val="SubtitleChar"/>
+    <w:uiPriority w:val="11"/>
     <w:qFormat/>
+    <w:rsid w:val="00002AAE"/>
     <w:pPr>
-      <w:spacing w:before="240"/>
+      <w:numPr>
+        <w:ilvl w:val="1"/>
+      </w:numPr>
+      <w:spacing w:line="240" w:lineRule="auto"/>
     </w:pPr>
     <w:rPr>
-      <w:sz w:val="30"/>
-      <w:szCs w:val="30"/>
+      <w:rFonts w:asciiTheme="majorHAnsi" w:eastAsiaTheme="majorEastAsia" w:hAnsiTheme="majorHAnsi" w:cstheme="majorBidi"/>
+      <w:sz w:val="24"/>
+      <w:szCs w:val="24"/>
     </w:rPr>
   </w:style>
   <w:style w:type="paragraph" w:customStyle="1" w:styleId="Author">
     <w:name w:val="Author"/>
     <w:next w:val="BodyText"/>
-    <w:qFormat/>
     <w:pPr>
       <w:keepNext/>
       <w:keepLines/>
@@ -1544,7 +1724,6 @@
   <w:style w:type="paragraph" w:styleId="Date">
     <w:name w:val="Date"/>
     <w:next w:val="BodyText"/>
-    <w:qFormat/>
     <w:pPr>
       <w:keepNext/>
       <w:keepLines/>
@@ -1555,21 +1734,15 @@
     <w:name w:val="Abstract"/>
     <w:basedOn w:val="Normal"/>
     <w:next w:val="BodyText"/>
-    <w:qFormat/>
     <w:pPr>
       <w:keepNext/>
       <w:keepLines/>
       <w:spacing w:before="300" w:after="300"/>
     </w:pPr>
-    <w:rPr>
-      <w:sz w:val="20"/>
-      <w:szCs w:val="20"/>
-    </w:rPr>
   </w:style>
   <w:style w:type="paragraph" w:styleId="Bibliography">
     <w:name w:val="Bibliography"/>
     <w:basedOn w:val="Normal"/>
-    <w:qFormat/>
   </w:style>
   <w:style w:type="paragraph" w:styleId="BlockText">
     <w:name w:val="Block Text"/>
@@ -1577,7 +1750,6 @@
     <w:next w:val="BodyText"/>
     <w:uiPriority w:val="9"/>
     <w:unhideWhenUsed/>
-    <w:qFormat/>
     <w:pPr>
       <w:spacing w:before="100" w:after="100"/>
       <w:ind w:left="480" w:right="480"/>
@@ -1588,7 +1760,6 @@
     <w:basedOn w:val="Normal"/>
     <w:uiPriority w:val="9"/>
     <w:unhideWhenUsed/>
-    <w:qFormat/>
   </w:style>
   <w:style w:type="table" w:customStyle="1" w:styleId="Table">
     <w:name w:val="Table"/>
@@ -1639,12 +1810,20 @@
   <w:style w:type="paragraph" w:styleId="Caption">
     <w:name w:val="caption"/>
     <w:basedOn w:val="Normal"/>
+    <w:next w:val="Normal"/>
     <w:link w:val="CaptionChar"/>
+    <w:uiPriority w:val="35"/>
+    <w:unhideWhenUsed/>
+    <w:qFormat/>
+    <w:rsid w:val="0002608B"/>
     <w:pPr>
-      <w:spacing w:after="120"/>
+      <w:spacing w:line="240" w:lineRule="auto"/>
     </w:pPr>
     <w:rPr>
-      <w:i/>
+      <w:b/>
+      <w:bCs/>
+      <w:color w:val="595959" w:themeColor="text1" w:themeTint="A6"/>
+      <w:spacing w:val="6"/>
     </w:rPr>
   </w:style>
   <w:style w:type="paragraph" w:customStyle="1" w:styleId="TableCaption">
@@ -1673,6 +1852,14 @@
     <w:name w:val="Caption Char"/>
     <w:basedOn w:val="DefaultParagraphFont"/>
     <w:link w:val="Caption"/>
+    <w:uiPriority w:val="35"/>
+    <w:rsid w:val="0002608B"/>
+    <w:rPr>
+      <w:b/>
+      <w:bCs/>
+      <w:color w:val="595959" w:themeColor="text1" w:themeTint="A6"/>
+      <w:spacing w:val="6"/>
+    </w:rPr>
   </w:style>
   <w:style w:type="character" w:customStyle="1" w:styleId="VerbatimChar">
     <w:name w:val="Verbatim Char"/>
@@ -1680,17 +1867,34 @@
     <w:link w:val="SourceCode"/>
     <w:rPr>
       <w:rFonts w:ascii="Consolas" w:hAnsi="Consolas"/>
+      <w:b/>
+      <w:bCs/>
+      <w:smallCaps w:val="0"/>
+      <w:color w:val="595959" w:themeColor="text1" w:themeTint="A6"/>
+      <w:spacing w:val="6"/>
       <w:sz w:val="22"/>
     </w:rPr>
   </w:style>
   <w:style w:type="character" w:customStyle="1" w:styleId="SectionNumber">
     <w:name w:val="Section Number"/>
     <w:basedOn w:val="CaptionChar"/>
+    <w:rPr>
+      <w:b/>
+      <w:bCs/>
+      <w:smallCaps w:val="0"/>
+      <w:color w:val="595959" w:themeColor="text1" w:themeTint="A6"/>
+      <w:spacing w:val="6"/>
+    </w:rPr>
   </w:style>
   <w:style w:type="character" w:styleId="FootnoteReference">
     <w:name w:val="footnote reference"/>
     <w:basedOn w:val="CaptionChar"/>
     <w:rPr>
+      <w:b/>
+      <w:bCs/>
+      <w:smallCaps w:val="0"/>
+      <w:color w:val="595959" w:themeColor="text1" w:themeTint="A6"/>
+      <w:spacing w:val="6"/>
       <w:vertAlign w:val="superscript"/>
     </w:rPr>
   </w:style>
@@ -1698,24 +1902,373 @@
     <w:name w:val="Hyperlink"/>
     <w:basedOn w:val="CaptionChar"/>
     <w:rPr>
+      <w:b/>
+      <w:bCs/>
+      <w:smallCaps w:val="0"/>
       <w:color w:val="008575" w:themeColor="accent1"/>
+      <w:spacing w:val="6"/>
     </w:rPr>
   </w:style>
   <w:style w:type="paragraph" w:styleId="TOCHeading">
     <w:name w:val="TOC Heading"/>
     <w:basedOn w:val="Heading1"/>
-    <w:next w:val="BodyText"/>
+    <w:next w:val="Normal"/>
     <w:uiPriority w:val="39"/>
     <w:unhideWhenUsed/>
     <w:qFormat/>
+    <w:rsid w:val="00002AAE"/>
     <w:pPr>
-      <w:spacing w:before="240" w:line="259" w:lineRule="auto"/>
       <w:outlineLvl w:val="9"/>
     </w:pPr>
-    <w:rPr>
-      <w:b w:val="0"/>
-      <w:bCs w:val="0"/>
+  </w:style>
+  <w:style w:type="paragraph" w:styleId="Header">
+    <w:name w:val="header"/>
+    <w:basedOn w:val="Normal"/>
+    <w:link w:val="HeaderChar"/>
+    <w:unhideWhenUsed/>
+    <w:rsid w:val="00F02E06"/>
+    <w:pPr>
+      <w:tabs>
+        <w:tab w:val="center" w:pos="4680"/>
+        <w:tab w:val="right" w:pos="9360"/>
+      </w:tabs>
+      <w:spacing w:after="0"/>
+    </w:pPr>
+  </w:style>
+  <w:style w:type="character" w:customStyle="1" w:styleId="HeaderChar">
+    <w:name w:val="Header Char"/>
+    <w:basedOn w:val="DefaultParagraphFont"/>
+    <w:link w:val="Header"/>
+    <w:rsid w:val="00F02E06"/>
+  </w:style>
+  <w:style w:type="paragraph" w:styleId="Footer">
+    <w:name w:val="footer"/>
+    <w:basedOn w:val="Normal"/>
+    <w:link w:val="FooterChar"/>
+    <w:unhideWhenUsed/>
+    <w:rsid w:val="00F02E06"/>
+    <w:pPr>
+      <w:tabs>
+        <w:tab w:val="center" w:pos="4680"/>
+        <w:tab w:val="right" w:pos="9360"/>
+      </w:tabs>
+      <w:spacing w:after="0"/>
+    </w:pPr>
+  </w:style>
+  <w:style w:type="character" w:customStyle="1" w:styleId="FooterChar">
+    <w:name w:val="Footer Char"/>
+    <w:basedOn w:val="DefaultParagraphFont"/>
+    <w:link w:val="Footer"/>
+    <w:rsid w:val="00F02E06"/>
+  </w:style>
+  <w:style w:type="character" w:customStyle="1" w:styleId="Heading1Char">
+    <w:name w:val="Heading 1 Char"/>
+    <w:basedOn w:val="DefaultParagraphFont"/>
+    <w:link w:val="Heading1"/>
+    <w:uiPriority w:val="9"/>
+    <w:rsid w:val="00002AAE"/>
+    <w:rPr>
+      <w:rFonts w:asciiTheme="majorHAnsi" w:eastAsiaTheme="majorEastAsia" w:hAnsiTheme="majorHAnsi" w:cstheme="majorBidi"/>
       <w:color w:val="006357" w:themeColor="accent1" w:themeShade="BF"/>
+      <w:sz w:val="32"/>
+      <w:szCs w:val="32"/>
+    </w:rPr>
+  </w:style>
+  <w:style w:type="character" w:customStyle="1" w:styleId="Heading2Char">
+    <w:name w:val="Heading 2 Char"/>
+    <w:basedOn w:val="DefaultParagraphFont"/>
+    <w:link w:val="Heading2"/>
+    <w:uiPriority w:val="9"/>
+    <w:rsid w:val="00002AAE"/>
+    <w:rPr>
+      <w:rFonts w:asciiTheme="majorHAnsi" w:eastAsiaTheme="majorEastAsia" w:hAnsiTheme="majorHAnsi" w:cstheme="majorBidi"/>
+      <w:color w:val="404040" w:themeColor="text1" w:themeTint="BF"/>
+      <w:sz w:val="28"/>
+      <w:szCs w:val="28"/>
+    </w:rPr>
+  </w:style>
+  <w:style w:type="character" w:customStyle="1" w:styleId="Heading3Char">
+    <w:name w:val="Heading 3 Char"/>
+    <w:basedOn w:val="DefaultParagraphFont"/>
+    <w:link w:val="Heading3"/>
+    <w:uiPriority w:val="9"/>
+    <w:rsid w:val="00002AAE"/>
+    <w:rPr>
+      <w:rFonts w:asciiTheme="majorHAnsi" w:eastAsiaTheme="majorEastAsia" w:hAnsiTheme="majorHAnsi" w:cstheme="majorBidi"/>
+      <w:color w:val="274B47" w:themeColor="text2"/>
+      <w:sz w:val="24"/>
+      <w:szCs w:val="24"/>
+    </w:rPr>
+  </w:style>
+  <w:style w:type="character" w:customStyle="1" w:styleId="Heading4Char">
+    <w:name w:val="Heading 4 Char"/>
+    <w:basedOn w:val="DefaultParagraphFont"/>
+    <w:link w:val="Heading4"/>
+    <w:uiPriority w:val="9"/>
+    <w:rsid w:val="00002AAE"/>
+    <w:rPr>
+      <w:rFonts w:asciiTheme="majorHAnsi" w:eastAsiaTheme="majorEastAsia" w:hAnsiTheme="majorHAnsi" w:cstheme="majorBidi"/>
+      <w:sz w:val="22"/>
+      <w:szCs w:val="22"/>
+    </w:rPr>
+  </w:style>
+  <w:style w:type="character" w:customStyle="1" w:styleId="Heading5Char">
+    <w:name w:val="Heading 5 Char"/>
+    <w:basedOn w:val="DefaultParagraphFont"/>
+    <w:link w:val="Heading5"/>
+    <w:uiPriority w:val="9"/>
+    <w:rsid w:val="00002AAE"/>
+    <w:rPr>
+      <w:rFonts w:asciiTheme="majorHAnsi" w:eastAsiaTheme="majorEastAsia" w:hAnsiTheme="majorHAnsi" w:cstheme="majorBidi"/>
+      <w:color w:val="274B47" w:themeColor="text2"/>
+      <w:sz w:val="22"/>
+      <w:szCs w:val="22"/>
+    </w:rPr>
+  </w:style>
+  <w:style w:type="character" w:customStyle="1" w:styleId="Heading6Char">
+    <w:name w:val="Heading 6 Char"/>
+    <w:basedOn w:val="DefaultParagraphFont"/>
+    <w:link w:val="Heading6"/>
+    <w:uiPriority w:val="9"/>
+    <w:rsid w:val="00002AAE"/>
+    <w:rPr>
+      <w:rFonts w:asciiTheme="majorHAnsi" w:eastAsiaTheme="majorEastAsia" w:hAnsiTheme="majorHAnsi" w:cstheme="majorBidi"/>
+      <w:i/>
+      <w:iCs/>
+      <w:color w:val="274B47" w:themeColor="text2"/>
+      <w:sz w:val="21"/>
+      <w:szCs w:val="21"/>
+    </w:rPr>
+  </w:style>
+  <w:style w:type="character" w:customStyle="1" w:styleId="Heading7Char">
+    <w:name w:val="Heading 7 Char"/>
+    <w:basedOn w:val="DefaultParagraphFont"/>
+    <w:link w:val="Heading7"/>
+    <w:uiPriority w:val="9"/>
+    <w:rsid w:val="00002AAE"/>
+    <w:rPr>
+      <w:rFonts w:asciiTheme="majorHAnsi" w:eastAsiaTheme="majorEastAsia" w:hAnsiTheme="majorHAnsi" w:cstheme="majorBidi"/>
+      <w:i/>
+      <w:iCs/>
+      <w:color w:val="00423A" w:themeColor="accent1" w:themeShade="80"/>
+      <w:sz w:val="21"/>
+      <w:szCs w:val="21"/>
+    </w:rPr>
+  </w:style>
+  <w:style w:type="character" w:customStyle="1" w:styleId="Heading8Char">
+    <w:name w:val="Heading 8 Char"/>
+    <w:basedOn w:val="DefaultParagraphFont"/>
+    <w:link w:val="Heading8"/>
+    <w:uiPriority w:val="9"/>
+    <w:rsid w:val="00002AAE"/>
+    <w:rPr>
+      <w:rFonts w:asciiTheme="majorHAnsi" w:eastAsiaTheme="majorEastAsia" w:hAnsiTheme="majorHAnsi" w:cstheme="majorBidi"/>
+      <w:b/>
+      <w:bCs/>
+      <w:color w:val="274B47" w:themeColor="text2"/>
+    </w:rPr>
+  </w:style>
+  <w:style w:type="character" w:customStyle="1" w:styleId="Heading9Char">
+    <w:name w:val="Heading 9 Char"/>
+    <w:basedOn w:val="DefaultParagraphFont"/>
+    <w:link w:val="Heading9"/>
+    <w:uiPriority w:val="9"/>
+    <w:rsid w:val="00002AAE"/>
+    <w:rPr>
+      <w:rFonts w:asciiTheme="majorHAnsi" w:eastAsiaTheme="majorEastAsia" w:hAnsiTheme="majorHAnsi" w:cstheme="majorBidi"/>
+      <w:b/>
+      <w:bCs/>
+      <w:i/>
+      <w:iCs/>
+      <w:color w:val="274B47" w:themeColor="text2"/>
+    </w:rPr>
+  </w:style>
+  <w:style w:type="character" w:customStyle="1" w:styleId="TitleChar">
+    <w:name w:val="Title Char"/>
+    <w:basedOn w:val="DefaultParagraphFont"/>
+    <w:link w:val="Title"/>
+    <w:uiPriority w:val="10"/>
+    <w:rsid w:val="00002AAE"/>
+    <w:rPr>
+      <w:rFonts w:asciiTheme="majorHAnsi" w:eastAsiaTheme="majorEastAsia" w:hAnsiTheme="majorHAnsi" w:cstheme="majorBidi"/>
+      <w:color w:val="008575" w:themeColor="accent1"/>
+      <w:spacing w:val="-10"/>
+      <w:sz w:val="56"/>
+      <w:szCs w:val="56"/>
+    </w:rPr>
+  </w:style>
+  <w:style w:type="character" w:customStyle="1" w:styleId="SubtitleChar">
+    <w:name w:val="Subtitle Char"/>
+    <w:basedOn w:val="DefaultParagraphFont"/>
+    <w:link w:val="Subtitle"/>
+    <w:uiPriority w:val="11"/>
+    <w:rsid w:val="00002AAE"/>
+    <w:rPr>
+      <w:rFonts w:asciiTheme="majorHAnsi" w:eastAsiaTheme="majorEastAsia" w:hAnsiTheme="majorHAnsi" w:cstheme="majorBidi"/>
+      <w:sz w:val="24"/>
+      <w:szCs w:val="24"/>
+    </w:rPr>
+  </w:style>
+  <w:style w:type="character" w:styleId="Strong">
+    <w:name w:val="Strong"/>
+    <w:basedOn w:val="DefaultParagraphFont"/>
+    <w:uiPriority w:val="22"/>
+    <w:qFormat/>
+    <w:rsid w:val="00002AAE"/>
+    <w:rPr>
+      <w:b/>
+      <w:bCs/>
+    </w:rPr>
+  </w:style>
+  <w:style w:type="character" w:styleId="Emphasis">
+    <w:name w:val="Emphasis"/>
+    <w:basedOn w:val="DefaultParagraphFont"/>
+    <w:uiPriority w:val="20"/>
+    <w:qFormat/>
+    <w:rsid w:val="00002AAE"/>
+    <w:rPr>
+      <w:i/>
+      <w:iCs/>
+    </w:rPr>
+  </w:style>
+  <w:style w:type="paragraph" w:styleId="NoSpacing">
+    <w:name w:val="No Spacing"/>
+    <w:uiPriority w:val="1"/>
+    <w:qFormat/>
+    <w:rsid w:val="00002AAE"/>
+    <w:pPr>
+      <w:spacing w:after="0" w:line="240" w:lineRule="auto"/>
+    </w:pPr>
+  </w:style>
+  <w:style w:type="paragraph" w:styleId="Quote">
+    <w:name w:val="Quote"/>
+    <w:basedOn w:val="Normal"/>
+    <w:next w:val="Normal"/>
+    <w:link w:val="QuoteChar"/>
+    <w:uiPriority w:val="29"/>
+    <w:qFormat/>
+    <w:rsid w:val="00002AAE"/>
+    <w:pPr>
+      <w:spacing w:before="160"/>
+      <w:ind w:left="720" w:right="720"/>
+    </w:pPr>
+    <w:rPr>
+      <w:i/>
+      <w:iCs/>
+      <w:color w:val="404040" w:themeColor="text1" w:themeTint="BF"/>
+    </w:rPr>
+  </w:style>
+  <w:style w:type="character" w:customStyle="1" w:styleId="QuoteChar">
+    <w:name w:val="Quote Char"/>
+    <w:basedOn w:val="DefaultParagraphFont"/>
+    <w:link w:val="Quote"/>
+    <w:uiPriority w:val="29"/>
+    <w:rsid w:val="00002AAE"/>
+    <w:rPr>
+      <w:i/>
+      <w:iCs/>
+      <w:color w:val="404040" w:themeColor="text1" w:themeTint="BF"/>
+    </w:rPr>
+  </w:style>
+  <w:style w:type="paragraph" w:styleId="IntenseQuote">
+    <w:name w:val="Intense Quote"/>
+    <w:basedOn w:val="Normal"/>
+    <w:next w:val="Normal"/>
+    <w:link w:val="IntenseQuoteChar"/>
+    <w:uiPriority w:val="30"/>
+    <w:qFormat/>
+    <w:rsid w:val="00002AAE"/>
+    <w:pPr>
+      <w:pBdr>
+        <w:left w:val="single" w:sz="18" w:space="12" w:color="008575" w:themeColor="accent1"/>
+      </w:pBdr>
+      <w:spacing w:before="100" w:beforeAutospacing="1" w:line="300" w:lineRule="auto"/>
+      <w:ind w:left="1224" w:right="1224"/>
+    </w:pPr>
+    <w:rPr>
+      <w:rFonts w:asciiTheme="majorHAnsi" w:eastAsiaTheme="majorEastAsia" w:hAnsiTheme="majorHAnsi" w:cstheme="majorBidi"/>
+      <w:color w:val="008575" w:themeColor="accent1"/>
+      <w:sz w:val="28"/>
+      <w:szCs w:val="28"/>
+    </w:rPr>
+  </w:style>
+  <w:style w:type="character" w:customStyle="1" w:styleId="IntenseQuoteChar">
+    <w:name w:val="Intense Quote Char"/>
+    <w:basedOn w:val="DefaultParagraphFont"/>
+    <w:link w:val="IntenseQuote"/>
+    <w:uiPriority w:val="30"/>
+    <w:rsid w:val="00002AAE"/>
+    <w:rPr>
+      <w:rFonts w:asciiTheme="majorHAnsi" w:eastAsiaTheme="majorEastAsia" w:hAnsiTheme="majorHAnsi" w:cstheme="majorBidi"/>
+      <w:color w:val="008575" w:themeColor="accent1"/>
+      <w:sz w:val="28"/>
+      <w:szCs w:val="28"/>
+    </w:rPr>
+  </w:style>
+  <w:style w:type="character" w:styleId="SubtleEmphasis">
+    <w:name w:val="Subtle Emphasis"/>
+    <w:basedOn w:val="DefaultParagraphFont"/>
+    <w:uiPriority w:val="19"/>
+    <w:qFormat/>
+    <w:rsid w:val="00002AAE"/>
+    <w:rPr>
+      <w:i/>
+      <w:iCs/>
+      <w:color w:val="404040" w:themeColor="text1" w:themeTint="BF"/>
+    </w:rPr>
+  </w:style>
+  <w:style w:type="character" w:styleId="IntenseEmphasis">
+    <w:name w:val="Intense Emphasis"/>
+    <w:basedOn w:val="DefaultParagraphFont"/>
+    <w:uiPriority w:val="21"/>
+    <w:qFormat/>
+    <w:rsid w:val="00002AAE"/>
+    <w:rPr>
+      <w:b/>
+      <w:bCs/>
+      <w:i/>
+      <w:iCs/>
+    </w:rPr>
+  </w:style>
+  <w:style w:type="character" w:styleId="SubtleReference">
+    <w:name w:val="Subtle Reference"/>
+    <w:basedOn w:val="DefaultParagraphFont"/>
+    <w:uiPriority w:val="31"/>
+    <w:qFormat/>
+    <w:rsid w:val="0002608B"/>
+    <w:rPr>
+      <w:caps w:val="0"/>
+      <w:smallCaps w:val="0"/>
+      <w:color w:val="404040" w:themeColor="text1" w:themeTint="BF"/>
+      <w:u w:val="single" w:color="7F7F7F" w:themeColor="text1" w:themeTint="80"/>
+    </w:rPr>
+  </w:style>
+  <w:style w:type="character" w:styleId="IntenseReference">
+    <w:name w:val="Intense Reference"/>
+    <w:basedOn w:val="DefaultParagraphFont"/>
+    <w:uiPriority w:val="32"/>
+    <w:qFormat/>
+    <w:rsid w:val="0002608B"/>
+    <w:rPr>
+      <w:b/>
+      <w:bCs/>
+      <w:caps w:val="0"/>
+      <w:smallCaps w:val="0"/>
+      <w:spacing w:val="5"/>
+      <w:u w:val="single"/>
+    </w:rPr>
+  </w:style>
+  <w:style w:type="character" w:styleId="BookTitle">
+    <w:name w:val="Book Title"/>
+    <w:basedOn w:val="DefaultParagraphFont"/>
+    <w:uiPriority w:val="33"/>
+    <w:qFormat/>
+    <w:rsid w:val="0002608B"/>
+    <w:rPr>
+      <w:b/>
+      <w:bCs/>
+      <w:caps w:val="0"/>
+      <w:smallCaps w:val="0"/>
     </w:rPr>
   </w:style>
   <w:style w:type="paragraph" w:customStyle="1" w:styleId="SourceCode">
@@ -1732,7 +2285,10 @@
     <w:rPr>
       <w:rFonts w:ascii="Consolas" w:hAnsi="Consolas"/>
       <w:b/>
+      <w:bCs/>
+      <w:smallCaps w:val="0"/>
       <w:color w:val="007020"/>
+      <w:spacing w:val="6"/>
       <w:sz w:val="22"/>
     </w:rPr>
   </w:style>
@@ -1741,7 +2297,11 @@
     <w:basedOn w:val="VerbatimChar"/>
     <w:rPr>
       <w:rFonts w:ascii="Consolas" w:hAnsi="Consolas"/>
+      <w:b/>
+      <w:bCs/>
+      <w:smallCaps w:val="0"/>
       <w:color w:val="902000"/>
+      <w:spacing w:val="6"/>
       <w:sz w:val="22"/>
     </w:rPr>
   </w:style>
@@ -1750,7 +2310,11 @@
     <w:basedOn w:val="VerbatimChar"/>
     <w:rPr>
       <w:rFonts w:ascii="Consolas" w:hAnsi="Consolas"/>
+      <w:b/>
+      <w:bCs/>
+      <w:smallCaps w:val="0"/>
       <w:color w:val="40A070"/>
+      <w:spacing w:val="6"/>
       <w:sz w:val="22"/>
     </w:rPr>
   </w:style>
@@ -1759,7 +2323,11 @@
     <w:basedOn w:val="VerbatimChar"/>
     <w:rPr>
       <w:rFonts w:ascii="Consolas" w:hAnsi="Consolas"/>
+      <w:b/>
+      <w:bCs/>
+      <w:smallCaps w:val="0"/>
       <w:color w:val="40A070"/>
+      <w:spacing w:val="6"/>
       <w:sz w:val="22"/>
     </w:rPr>
   </w:style>
@@ -1768,7 +2336,11 @@
     <w:basedOn w:val="VerbatimChar"/>
     <w:rPr>
       <w:rFonts w:ascii="Consolas" w:hAnsi="Consolas"/>
+      <w:b/>
+      <w:bCs/>
+      <w:smallCaps w:val="0"/>
       <w:color w:val="40A070"/>
+      <w:spacing w:val="6"/>
       <w:sz w:val="22"/>
     </w:rPr>
   </w:style>
@@ -1777,7 +2349,11 @@
     <w:basedOn w:val="VerbatimChar"/>
     <w:rPr>
       <w:rFonts w:ascii="Consolas" w:hAnsi="Consolas"/>
+      <w:b/>
+      <w:bCs/>
+      <w:smallCaps w:val="0"/>
       <w:color w:val="880000"/>
+      <w:spacing w:val="6"/>
       <w:sz w:val="22"/>
     </w:rPr>
   </w:style>
@@ -1786,7 +2362,11 @@
     <w:basedOn w:val="VerbatimChar"/>
     <w:rPr>
       <w:rFonts w:ascii="Consolas" w:hAnsi="Consolas"/>
+      <w:b/>
+      <w:bCs/>
+      <w:smallCaps w:val="0"/>
       <w:color w:val="4070A0"/>
+      <w:spacing w:val="6"/>
       <w:sz w:val="22"/>
     </w:rPr>
   </w:style>
@@ -1795,7 +2375,11 @@
     <w:basedOn w:val="VerbatimChar"/>
     <w:rPr>
       <w:rFonts w:ascii="Consolas" w:hAnsi="Consolas"/>
+      <w:b/>
+      <w:bCs/>
+      <w:smallCaps w:val="0"/>
       <w:color w:val="4070A0"/>
+      <w:spacing w:val="6"/>
       <w:sz w:val="22"/>
     </w:rPr>
   </w:style>
@@ -1804,7 +2388,11 @@
     <w:basedOn w:val="VerbatimChar"/>
     <w:rPr>
       <w:rFonts w:ascii="Consolas" w:hAnsi="Consolas"/>
+      <w:b/>
+      <w:bCs/>
+      <w:smallCaps w:val="0"/>
       <w:color w:val="4070A0"/>
+      <w:spacing w:val="6"/>
       <w:sz w:val="22"/>
     </w:rPr>
   </w:style>
@@ -1813,7 +2401,11 @@
     <w:basedOn w:val="VerbatimChar"/>
     <w:rPr>
       <w:rFonts w:ascii="Consolas" w:hAnsi="Consolas"/>
+      <w:b/>
+      <w:bCs/>
+      <w:smallCaps w:val="0"/>
       <w:color w:val="4070A0"/>
+      <w:spacing w:val="6"/>
       <w:sz w:val="22"/>
     </w:rPr>
   </w:style>
@@ -1822,7 +2414,11 @@
     <w:basedOn w:val="VerbatimChar"/>
     <w:rPr>
       <w:rFonts w:ascii="Consolas" w:hAnsi="Consolas"/>
+      <w:b/>
+      <w:bCs/>
+      <w:smallCaps w:val="0"/>
       <w:color w:val="BB6688"/>
+      <w:spacing w:val="6"/>
       <w:sz w:val="22"/>
     </w:rPr>
   </w:style>
@@ -1831,6 +2427,11 @@
     <w:basedOn w:val="VerbatimChar"/>
     <w:rPr>
       <w:rFonts w:ascii="Consolas" w:hAnsi="Consolas"/>
+      <w:b/>
+      <w:bCs/>
+      <w:smallCaps w:val="0"/>
+      <w:color w:val="595959" w:themeColor="text1" w:themeTint="A6"/>
+      <w:spacing w:val="6"/>
       <w:sz w:val="22"/>
     </w:rPr>
   </w:style>
@@ -1839,8 +2440,12 @@
     <w:basedOn w:val="VerbatimChar"/>
     <w:rPr>
       <w:rFonts w:ascii="Consolas" w:hAnsi="Consolas"/>
+      <w:b/>
+      <w:bCs/>
       <w:i/>
+      <w:smallCaps w:val="0"/>
       <w:color w:val="60A0B0"/>
+      <w:spacing w:val="6"/>
       <w:sz w:val="22"/>
     </w:rPr>
   </w:style>
@@ -1849,8 +2454,12 @@
     <w:basedOn w:val="VerbatimChar"/>
     <w:rPr>
       <w:rFonts w:ascii="Consolas" w:hAnsi="Consolas"/>
+      <w:b/>
+      <w:bCs/>
       <w:i/>
+      <w:smallCaps w:val="0"/>
       <w:color w:val="BA2121"/>
+      <w:spacing w:val="6"/>
       <w:sz w:val="22"/>
     </w:rPr>
   </w:style>
@@ -1860,8 +2469,11 @@
     <w:rPr>
       <w:rFonts w:ascii="Consolas" w:hAnsi="Consolas"/>
       <w:b/>
+      <w:bCs/>
       <w:i/>
+      <w:smallCaps w:val="0"/>
       <w:color w:val="60A0B0"/>
+      <w:spacing w:val="6"/>
       <w:sz w:val="22"/>
     </w:rPr>
   </w:style>
@@ -1871,8 +2483,11 @@
     <w:rPr>
       <w:rFonts w:ascii="Consolas" w:hAnsi="Consolas"/>
       <w:b/>
+      <w:bCs/>
       <w:i/>
+      <w:smallCaps w:val="0"/>
       <w:color w:val="60A0B0"/>
+      <w:spacing w:val="6"/>
       <w:sz w:val="22"/>
     </w:rPr>
   </w:style>
@@ -1881,7 +2496,11 @@
     <w:basedOn w:val="VerbatimChar"/>
     <w:rPr>
       <w:rFonts w:ascii="Consolas" w:hAnsi="Consolas"/>
+      <w:b/>
+      <w:bCs/>
+      <w:smallCaps w:val="0"/>
       <w:color w:val="007020"/>
+      <w:spacing w:val="6"/>
       <w:sz w:val="22"/>
     </w:rPr>
   </w:style>
@@ -1890,7 +2509,11 @@
     <w:basedOn w:val="VerbatimChar"/>
     <w:rPr>
       <w:rFonts w:ascii="Consolas" w:hAnsi="Consolas"/>
+      <w:b/>
+      <w:bCs/>
+      <w:smallCaps w:val="0"/>
       <w:color w:val="06287E"/>
+      <w:spacing w:val="6"/>
       <w:sz w:val="22"/>
     </w:rPr>
   </w:style>
@@ -1899,7 +2522,11 @@
     <w:basedOn w:val="VerbatimChar"/>
     <w:rPr>
       <w:rFonts w:ascii="Consolas" w:hAnsi="Consolas"/>
+      <w:b/>
+      <w:bCs/>
+      <w:smallCaps w:val="0"/>
       <w:color w:val="19177C"/>
+      <w:spacing w:val="6"/>
       <w:sz w:val="22"/>
     </w:rPr>
   </w:style>
@@ -1909,7 +2536,10 @@
     <w:rPr>
       <w:rFonts w:ascii="Consolas" w:hAnsi="Consolas"/>
       <w:b/>
+      <w:bCs/>
+      <w:smallCaps w:val="0"/>
       <w:color w:val="007020"/>
+      <w:spacing w:val="6"/>
       <w:sz w:val="22"/>
     </w:rPr>
   </w:style>
@@ -1918,7 +2548,11 @@
     <w:basedOn w:val="VerbatimChar"/>
     <w:rPr>
       <w:rFonts w:ascii="Consolas" w:hAnsi="Consolas"/>
+      <w:b/>
+      <w:bCs/>
+      <w:smallCaps w:val="0"/>
       <w:color w:val="666666"/>
+      <w:spacing w:val="6"/>
       <w:sz w:val="22"/>
     </w:rPr>
   </w:style>
@@ -1927,6 +2561,11 @@
     <w:basedOn w:val="VerbatimChar"/>
     <w:rPr>
       <w:rFonts w:ascii="Consolas" w:hAnsi="Consolas"/>
+      <w:b/>
+      <w:bCs/>
+      <w:smallCaps w:val="0"/>
+      <w:color w:val="595959" w:themeColor="text1" w:themeTint="A6"/>
+      <w:spacing w:val="6"/>
       <w:sz w:val="22"/>
     </w:rPr>
   </w:style>
@@ -1935,6 +2574,11 @@
     <w:basedOn w:val="VerbatimChar"/>
     <w:rPr>
       <w:rFonts w:ascii="Consolas" w:hAnsi="Consolas"/>
+      <w:b/>
+      <w:bCs/>
+      <w:smallCaps w:val="0"/>
+      <w:color w:val="595959" w:themeColor="text1" w:themeTint="A6"/>
+      <w:spacing w:val="6"/>
       <w:sz w:val="22"/>
     </w:rPr>
   </w:style>
@@ -1943,7 +2587,11 @@
     <w:basedOn w:val="VerbatimChar"/>
     <w:rPr>
       <w:rFonts w:ascii="Consolas" w:hAnsi="Consolas"/>
+      <w:b/>
+      <w:bCs/>
+      <w:smallCaps w:val="0"/>
       <w:color w:val="BC7A00"/>
+      <w:spacing w:val="6"/>
       <w:sz w:val="22"/>
     </w:rPr>
   </w:style>
@@ -1952,7 +2600,11 @@
     <w:basedOn w:val="VerbatimChar"/>
     <w:rPr>
       <w:rFonts w:ascii="Consolas" w:hAnsi="Consolas"/>
+      <w:b/>
+      <w:bCs/>
+      <w:smallCaps w:val="0"/>
       <w:color w:val="7D9029"/>
+      <w:spacing w:val="6"/>
       <w:sz w:val="22"/>
     </w:rPr>
   </w:style>
@@ -1961,6 +2613,11 @@
     <w:basedOn w:val="VerbatimChar"/>
     <w:rPr>
       <w:rFonts w:ascii="Consolas" w:hAnsi="Consolas"/>
+      <w:b/>
+      <w:bCs/>
+      <w:smallCaps w:val="0"/>
+      <w:color w:val="595959" w:themeColor="text1" w:themeTint="A6"/>
+      <w:spacing w:val="6"/>
       <w:sz w:val="22"/>
     </w:rPr>
   </w:style>
@@ -1970,8 +2627,11 @@
     <w:rPr>
       <w:rFonts w:ascii="Consolas" w:hAnsi="Consolas"/>
       <w:b/>
+      <w:bCs/>
       <w:i/>
+      <w:smallCaps w:val="0"/>
       <w:color w:val="60A0B0"/>
+      <w:spacing w:val="6"/>
       <w:sz w:val="22"/>
     </w:rPr>
   </w:style>
@@ -1981,8 +2641,11 @@
     <w:rPr>
       <w:rFonts w:ascii="Consolas" w:hAnsi="Consolas"/>
       <w:b/>
+      <w:bCs/>
       <w:i/>
+      <w:smallCaps w:val="0"/>
       <w:color w:val="60A0B0"/>
+      <w:spacing w:val="6"/>
       <w:sz w:val="22"/>
     </w:rPr>
   </w:style>
@@ -1992,7 +2655,10 @@
     <w:rPr>
       <w:rFonts w:ascii="Consolas" w:hAnsi="Consolas"/>
       <w:b/>
+      <w:bCs/>
+      <w:smallCaps w:val="0"/>
       <w:color w:val="FF0000"/>
+      <w:spacing w:val="6"/>
       <w:sz w:val="22"/>
     </w:rPr>
   </w:style>
@@ -2002,7 +2668,10 @@
     <w:rPr>
       <w:rFonts w:ascii="Consolas" w:hAnsi="Consolas"/>
       <w:b/>
+      <w:bCs/>
+      <w:smallCaps w:val="0"/>
       <w:color w:val="FF0000"/>
+      <w:spacing w:val="6"/>
       <w:sz w:val="22"/>
     </w:rPr>
   </w:style>
@@ -2011,56 +2680,21 @@
     <w:basedOn w:val="VerbatimChar"/>
     <w:rPr>
       <w:rFonts w:ascii="Consolas" w:hAnsi="Consolas"/>
-      <w:sz w:val="22"/>
-    </w:rPr>
-  </w:style>
-  <w:style w:type="paragraph" w:styleId="Header">
-    <w:name w:val="header"/>
-    <w:basedOn w:val="Normal"/>
-    <w:link w:val="HeaderChar"/>
-    <w:unhideWhenUsed/>
-    <w:rsid w:val="00DD252B"/>
-    <w:pPr>
-      <w:tabs>
-        <w:tab w:val="center" w:pos="4680"/>
-        <w:tab w:val="right" w:pos="9360"/>
-      </w:tabs>
-      <w:spacing w:after="0"/>
-    </w:pPr>
-  </w:style>
-  <w:style w:type="character" w:customStyle="1" w:styleId="HeaderChar">
-    <w:name w:val="Header Char"/>
-    <w:basedOn w:val="DefaultParagraphFont"/>
-    <w:link w:val="Header"/>
-    <w:rsid w:val="00DD252B"/>
-  </w:style>
-  <w:style w:type="paragraph" w:styleId="Footer">
-    <w:name w:val="footer"/>
-    <w:basedOn w:val="Normal"/>
-    <w:link w:val="FooterChar"/>
-    <w:unhideWhenUsed/>
-    <w:rsid w:val="00DD252B"/>
-    <w:pPr>
-      <w:tabs>
-        <w:tab w:val="center" w:pos="4680"/>
-        <w:tab w:val="right" w:pos="9360"/>
-      </w:tabs>
-      <w:spacing w:after="0"/>
-    </w:pPr>
-  </w:style>
-  <w:style w:type="character" w:customStyle="1" w:styleId="FooterChar">
-    <w:name w:val="Footer Char"/>
-    <w:basedOn w:val="DefaultParagraphFont"/>
-    <w:link w:val="Footer"/>
-    <w:rsid w:val="00DD252B"/>
+      <w:b/>
+      <w:bCs/>
+      <w:smallCaps w:val="0"/>
+      <w:color w:val="595959" w:themeColor="text1" w:themeTint="A6"/>
+      <w:spacing w:val="6"/>
+      <w:sz w:val="22"/>
+    </w:rPr>
   </w:style>
 </w:styles>
 </file>
 
 <file path=word/theme/theme1.xml><?xml version="1.0" encoding="utf-8"?>
-<a:theme xmlns:a="http://schemas.openxmlformats.org/drawingml/2006/main" name="Microsoft Philanthropies TEALS">
+<a:theme xmlns:a="http://schemas.openxmlformats.org/drawingml/2006/main" name="MS - Teal">
   <a:themeElements>
-    <a:clrScheme name="Microsoft Philanthropies TEALS">
+    <a:clrScheme name="Custom 8">
       <a:dk1>
         <a:srgbClr val="000000"/>
       </a:dk1>
@@ -2077,28 +2711,28 @@
         <a:srgbClr val="008575"/>
       </a:accent1>
       <a:accent2>
-        <a:srgbClr val="274B47"/>
+        <a:srgbClr val="243A5E"/>
       </a:accent2>
       <a:accent3>
         <a:srgbClr val="30E5D0"/>
       </a:accent3>
       <a:accent4>
-        <a:srgbClr val="221D20"/>
+        <a:srgbClr val="008575"/>
       </a:accent4>
       <a:accent5>
-        <a:srgbClr val="737373"/>
+        <a:srgbClr val="274B47"/>
       </a:accent5>
       <a:accent6>
-        <a:srgbClr val="274B47"/>
+        <a:srgbClr val="737373"/>
       </a:accent6>
       <a:hlink>
-        <a:srgbClr val="008575"/>
+        <a:srgbClr val="0078D4"/>
       </a:hlink>
       <a:folHlink>
-        <a:srgbClr val="008575"/>
+        <a:srgbClr val="0078D4"/>
       </a:folHlink>
     </a:clrScheme>
-    <a:fontScheme name="Microsoft Philanthropies TEALS">
+    <a:fontScheme name="Microsoft 2019 Brand Templates">
       <a:majorFont>
         <a:latin typeface="Segoe UI Semibold"/>
         <a:ea typeface=""/>
@@ -2242,23 +2876,23 @@
         </a:ln>
         <a:effectLst/>
       </a:spPr>
-      <a:bodyPr rot="0" spcFirstLastPara="0" vertOverflow="overflow" horzOverflow="overflow" vert="horz" wrap="square" lIns="91440" tIns="45720" rIns="91440" bIns="45720" numCol="1" spcCol="0" rtlCol="0" fromWordArt="0" anchor="ctr" anchorCtr="0" forceAA="0" compatLnSpc="1">
+      <a:bodyPr rot="0" spcFirstLastPara="0" vertOverflow="overflow" horzOverflow="overflow" vert="horz" wrap="square" lIns="182880" tIns="146304" rIns="182880" bIns="146304" numCol="1" spcCol="0" rtlCol="0" fromWordArt="0" anchor="t" anchorCtr="0" forceAA="0" compatLnSpc="1">
         <a:prstTxWarp prst="textNoShape">
           <a:avLst/>
         </a:prstTxWarp>
         <a:noAutofit/>
       </a:bodyPr>
       <a:lstStyle>
-        <a:defPPr algn="ctr" defTabSz="932472" fontAlgn="base">
+        <a:defPPr algn="l" defTabSz="932472" fontAlgn="base">
           <a:spcBef>
             <a:spcPct val="0"/>
           </a:spcBef>
           <a:spcAft>
             <a:spcPct val="0"/>
           </a:spcAft>
-          <a:defRPr sz="2000" dirty="0" smtClean="0">
+          <a:defRPr sz="2000" dirty="0" err="1" smtClean="0">
             <a:solidFill>
-              <a:schemeClr val="bg1"/>
+              <a:srgbClr val="FFFFFF"/>
             </a:solidFill>
             <a:ea typeface="Segoe UI" pitchFamily="34" charset="0"/>
             <a:cs typeface="Segoe UI" pitchFamily="34" charset="0"/>
@@ -2282,11 +2916,9 @@
     </a:spDef>
     <a:lnDef>
       <a:spPr>
-        <a:ln w="6350">
+        <a:ln>
           <a:solidFill>
-            <a:schemeClr val="bg1">
-              <a:lumMod val="75000"/>
-            </a:schemeClr>
+            <a:schemeClr val="tx1"/>
           </a:solidFill>
           <a:headEnd type="none" w="lg" len="med"/>
           <a:tailEnd type="none" w="lg" len="med"/>
@@ -2318,27 +2950,95 @@
       </a:bodyPr>
       <a:lstStyle>
         <a:defPPr algn="l">
-          <a:defRPr sz="2000" dirty="0" err="1" smtClean="0">
-            <a:gradFill>
-              <a:gsLst>
-                <a:gs pos="2917">
-                  <a:schemeClr val="tx1"/>
-                </a:gs>
-                <a:gs pos="30000">
-                  <a:schemeClr val="tx1"/>
-                </a:gs>
-              </a:gsLst>
-              <a:lin ang="5400000" scaled="0"/>
-            </a:gradFill>
-          </a:defRPr>
+          <a:defRPr sz="2000" dirty="0" err="1" smtClean="0"/>
         </a:defPPr>
       </a:lstStyle>
     </a:txDef>
   </a:objectDefaults>
   <a:extraClrSchemeLst/>
+  <a:custClrLst>
+    <a:custClr name="Light Orange">
+      <a:srgbClr val="FF9349"/>
+    </a:custClr>
+    <a:custClr name="Light Yellow">
+      <a:srgbClr val="FEF000"/>
+    </a:custClr>
+    <a:custClr name="Light Green">
+      <a:srgbClr val="9BF00B"/>
+    </a:custClr>
+    <a:custClr name="Light Teal">
+      <a:srgbClr val="30E5D0"/>
+    </a:custClr>
+    <a:custClr name="Light Blue">
+      <a:srgbClr val="50E6FF"/>
+    </a:custClr>
+    <a:custClr name="Light Purple">
+      <a:srgbClr val="D59DFF"/>
+    </a:custClr>
+    <a:custClr name="White">
+      <a:srgbClr val="FFFFFF"/>
+    </a:custClr>
+    <a:custClr name="Extra Light Gray">
+      <a:srgbClr val="F2F2F2"/>
+    </a:custClr>
+    <a:custClr name="Light Gray">
+      <a:srgbClr val="E6E6E6"/>
+    </a:custClr>
+    <a:custClr name="Gray">
+      <a:srgbClr val="D2D2D2"/>
+    </a:custClr>
+    <a:custClr name="Orange">
+      <a:srgbClr val="D83B01"/>
+    </a:custClr>
+    <a:custClr name="Yellow">
+      <a:srgbClr val="FFB900"/>
+    </a:custClr>
+    <a:custClr name="Green">
+      <a:srgbClr val="107C10"/>
+    </a:custClr>
+    <a:custClr name="Teal">
+      <a:srgbClr val="008575"/>
+    </a:custClr>
+    <a:custClr name="Blue">
+      <a:srgbClr val="0078D4"/>
+    </a:custClr>
+    <a:custClr name="Purple">
+      <a:srgbClr val="8661C5"/>
+    </a:custClr>
+    <a:custClr name="Mid Gray">
+      <a:srgbClr val="737373"/>
+    </a:custClr>
+    <a:custClr name="Dark Gray">
+      <a:srgbClr val="505050"/>
+    </a:custClr>
+    <a:custClr name="Extra Dark Gray">
+      <a:srgbClr val="2F2F2F"/>
+    </a:custClr>
+    <a:custClr name="Rick Black">
+      <a:srgbClr val="000000"/>
+    </a:custClr>
+    <a:custClr name="Dark Orange">
+      <a:srgbClr val="6B2929"/>
+    </a:custClr>
+    <a:custClr name="Dark Yellow">
+      <a:srgbClr val="6A4B16"/>
+    </a:custClr>
+    <a:custClr name="Dark Green">
+      <a:srgbClr val="054B16"/>
+    </a:custClr>
+    <a:custClr name="Dark Teal">
+      <a:srgbClr val="274B47"/>
+    </a:custClr>
+    <a:custClr name="Dark Blue">
+      <a:srgbClr val="243A5E"/>
+    </a:custClr>
+    <a:custClr name="Dark Purple">
+      <a:srgbClr val="3B2E58"/>
+    </a:custClr>
+  </a:custClrLst>
   <a:extLst>
     <a:ext uri="{05A4C25C-085E-4340-85A3-A5531E510DB2}">
-      <thm15:themeFamily xmlns:thm15="http://schemas.microsoft.com/office/thememl/2012/main" name="Microsoft Philanthropies TEALS" id="{F1DB31C6-F59C-41BA-8729-55C8153D258D}" vid="{B6C3B4CF-C714-46AD-9867-DF2A0300E80A}"/>
+      <thm15:themeFamily xmlns:thm15="http://schemas.microsoft.com/office/thememl/2012/main" name="MS - Teal" id="{3D967391-0F8D-4A1B-A991-D46DE4BE9C7A}" vid="{9934A1D9-42CA-4298-BCA5-883AE7EE57E8}"/>
     </a:ext>
   </a:extLst>
 </a:theme>

</xml_diff>